<commit_message>
2nd version of TZ (less words, more pictures)
</commit_message>
<xml_diff>
--- a/web_exp/ТЗ-на-WebGUI_20-11.docx
+++ b/web_exp/ТЗ-на-WebGUI_20-11.docx
@@ -209,7 +209,6 @@
           <w:color w:val="000000"/>
           <w:sz w:val="24"/>
           <w:szCs w:val="24"/>
-          <w:lang w:val="en-US"/>
         </w:rPr>
       </w:pPr>
     </w:p>
@@ -345,16 +344,7 @@
           <w:sz w:val="24"/>
           <w:szCs w:val="24"/>
         </w:rPr>
-        <w:t xml:space="preserve">алгоритмические </w:t>
-      </w:r>
-      <w:r>
-        <w:rPr>
-          <w:rFonts w:ascii="Verdana" w:hAnsi="Verdana" w:cs="Verdana"/>
-          <w:color w:val="000000"/>
-          <w:sz w:val="24"/>
-          <w:szCs w:val="24"/>
-        </w:rPr>
-        <w:t xml:space="preserve">структуры </w:t>
+        <w:t xml:space="preserve">алгоритмические структуры </w:t>
       </w:r>
       <w:r>
         <w:rPr>
@@ -507,16 +497,7 @@
           <w:sz w:val="24"/>
           <w:szCs w:val="24"/>
         </w:rPr>
-        <w:t xml:space="preserve">», так и строки типа </w:t>
-      </w:r>
-      <w:r>
-        <w:rPr>
-          <w:rFonts w:ascii="Verdana" w:hAnsi="Verdana" w:cs="Verdana"/>
-          <w:color w:val="000000"/>
-          <w:sz w:val="24"/>
-          <w:szCs w:val="24"/>
-        </w:rPr>
-        <w:t xml:space="preserve">«началась функция </w:t>
+        <w:t xml:space="preserve">», так и строки типа «началась функция </w:t>
       </w:r>
       <w:r>
         <w:rPr>
@@ -535,16 +516,7 @@
           <w:sz w:val="24"/>
           <w:szCs w:val="24"/>
         </w:rPr>
-        <w:t>»</w:t>
-      </w:r>
-      <w:r>
-        <w:rPr>
-          <w:rFonts w:ascii="Verdana" w:hAnsi="Verdana" w:cs="Verdana"/>
-          <w:color w:val="000000"/>
-          <w:sz w:val="24"/>
-          <w:szCs w:val="24"/>
-        </w:rPr>
-        <w:t xml:space="preserve"> и</w:t>
+        <w:t>» и</w:t>
       </w:r>
       <w:r>
         <w:rPr>
@@ -562,25 +534,7 @@
           <w:sz w:val="24"/>
           <w:szCs w:val="24"/>
         </w:rPr>
-        <w:t>«</w:t>
-      </w:r>
-      <w:r>
-        <w:rPr>
-          <w:rFonts w:ascii="Verdana" w:hAnsi="Verdana" w:cs="Verdana"/>
-          <w:color w:val="000000"/>
-          <w:sz w:val="24"/>
-          <w:szCs w:val="24"/>
-        </w:rPr>
-        <w:t>закончи</w:t>
-      </w:r>
-      <w:r>
-        <w:rPr>
-          <w:rFonts w:ascii="Verdana" w:hAnsi="Verdana" w:cs="Verdana"/>
-          <w:color w:val="000000"/>
-          <w:sz w:val="24"/>
-          <w:szCs w:val="24"/>
-        </w:rPr>
-        <w:t xml:space="preserve">лась функция </w:t>
+        <w:t xml:space="preserve">«закончилась функция </w:t>
       </w:r>
       <w:r>
         <w:rPr>
@@ -599,19 +553,8 @@
           <w:sz w:val="24"/>
           <w:szCs w:val="24"/>
         </w:rPr>
-        <w:t>»</w:t>
-      </w:r>
-      <w:proofErr w:type="gramStart"/>
-      <w:r>
-        <w:rPr>
-          <w:rFonts w:ascii="Verdana" w:hAnsi="Verdana" w:cs="Verdana"/>
-          <w:color w:val="000000"/>
-          <w:sz w:val="24"/>
-          <w:szCs w:val="24"/>
-        </w:rPr>
-        <w:t>.</w:t>
-      </w:r>
-      <w:proofErr w:type="gramEnd"/>
+        <w:t>».</w:t>
+      </w:r>
       <w:r>
         <w:rPr>
           <w:rFonts w:ascii="Verdana" w:hAnsi="Verdana" w:cs="Verdana"/>
@@ -865,16 +808,7 @@
           <w:szCs w:val="24"/>
         </w:rPr>
         <w:lastRenderedPageBreak/>
-        <w:t>Задача</w:t>
-      </w:r>
-      <w:r>
-        <w:rPr>
-          <w:rFonts w:ascii="Verdana" w:hAnsi="Verdana" w:cs="Verdana"/>
-          <w:color w:val="000000"/>
-          <w:sz w:val="24"/>
-          <w:szCs w:val="24"/>
-        </w:rPr>
-        <w:t>:</w:t>
+        <w:t>Задача:</w:t>
       </w:r>
     </w:p>
     <w:p>
@@ -1693,16 +1627,7 @@
           <w:sz w:val="24"/>
           <w:szCs w:val="24"/>
         </w:rPr>
-        <w:t>)</w:t>
-      </w:r>
-      <w:r>
-        <w:rPr>
-          <w:rFonts w:ascii="Verdana" w:hAnsi="Verdana" w:cs="Verdana"/>
-          <w:color w:val="000000"/>
-          <w:sz w:val="24"/>
-          <w:szCs w:val="24"/>
-        </w:rPr>
-        <w:t xml:space="preserve"> для ссылок из трассы</w:t>
+        <w:t>) для ссылок из трассы</w:t>
       </w:r>
       <w:r>
         <w:rPr>
@@ -1823,16 +1748,7 @@
           <w:sz w:val="24"/>
           <w:szCs w:val="24"/>
         </w:rPr>
-        <w:t>априори</w:t>
-      </w:r>
-      <w:r>
-        <w:rPr>
-          <w:rFonts w:ascii="Verdana" w:hAnsi="Verdana" w:cs="Verdana"/>
-          <w:color w:val="000000"/>
-          <w:sz w:val="24"/>
-          <w:szCs w:val="24"/>
-        </w:rPr>
-        <w:t xml:space="preserve"> </w:t>
+        <w:t xml:space="preserve">априори </w:t>
       </w:r>
       <w:r>
         <w:rPr>
@@ -2285,27 +2201,7 @@
           <w:sz w:val="24"/>
           <w:szCs w:val="24"/>
         </w:rPr>
-        <w:t>начать/</w:t>
-      </w:r>
-      <w:r>
-        <w:rPr>
-          <w:rFonts w:ascii="Verdana" w:hAnsi="Verdana" w:cs="Verdana"/>
-          <w:i/>
-          <w:color w:val="000000"/>
-          <w:sz w:val="24"/>
-          <w:szCs w:val="24"/>
-        </w:rPr>
-        <w:t>закончить</w:t>
-      </w:r>
-      <w:r>
-        <w:rPr>
-          <w:rFonts w:ascii="Verdana" w:hAnsi="Verdana" w:cs="Verdana"/>
-          <w:i/>
-          <w:color w:val="000000"/>
-          <w:sz w:val="24"/>
-          <w:szCs w:val="24"/>
-        </w:rPr>
-        <w:t xml:space="preserve"> итерацию</w:t>
+        <w:t>начать/закончить итерацию</w:t>
       </w:r>
       <w:r>
         <w:rPr>
@@ -2339,35 +2235,16 @@
           <w:sz w:val="24"/>
           <w:szCs w:val="24"/>
         </w:rPr>
-        <w:t xml:space="preserve">начать/закончить </w:t>
-      </w:r>
-      <w:r>
-        <w:rPr>
-          <w:rFonts w:ascii="Verdana" w:hAnsi="Verdana" w:cs="Verdana"/>
-          <w:i/>
-          <w:color w:val="000000"/>
-          <w:sz w:val="24"/>
-          <w:szCs w:val="24"/>
-        </w:rPr>
-        <w:t>ветку</w:t>
-      </w:r>
-      <w:r>
-        <w:rPr>
-          <w:rFonts w:ascii="Verdana" w:hAnsi="Verdana" w:cs="Verdana"/>
-          <w:color w:val="000000"/>
-          <w:sz w:val="24"/>
-          <w:szCs w:val="24"/>
-        </w:rPr>
-        <w:t xml:space="preserve"> – для </w:t>
-      </w:r>
-      <w:r>
-        <w:rPr>
-          <w:rFonts w:ascii="Verdana" w:hAnsi="Verdana" w:cs="Verdana"/>
-          <w:color w:val="000000"/>
-          <w:sz w:val="24"/>
-          <w:szCs w:val="24"/>
-        </w:rPr>
-        <w:t>альтернатив.</w:t>
+        <w:t>начать/закончить ветку</w:t>
+      </w:r>
+      <w:r>
+        <w:rPr>
+          <w:rFonts w:ascii="Verdana" w:hAnsi="Verdana" w:cs="Verdana"/>
+          <w:color w:val="000000"/>
+          <w:sz w:val="24"/>
+          <w:szCs w:val="24"/>
+        </w:rPr>
+        <w:t xml:space="preserve"> – для альтернатив.</w:t>
       </w:r>
     </w:p>
     <w:p>
@@ -2403,34 +2280,7 @@
           <w:sz w:val="24"/>
           <w:szCs w:val="24"/>
         </w:rPr>
-        <w:t xml:space="preserve">Управляющие </w:t>
-      </w:r>
-      <w:r>
-        <w:rPr>
-          <w:rFonts w:ascii="Verdana" w:hAnsi="Verdana" w:cs="Verdana"/>
-          <w:color w:val="000000"/>
-          <w:sz w:val="24"/>
-          <w:szCs w:val="24"/>
-        </w:rPr>
-        <w:t>усл</w:t>
-      </w:r>
-      <w:r>
-        <w:rPr>
-          <w:rFonts w:ascii="Verdana" w:hAnsi="Verdana" w:cs="Verdana"/>
-          <w:color w:val="000000"/>
-          <w:sz w:val="24"/>
-          <w:szCs w:val="24"/>
-        </w:rPr>
-        <w:t>овия</w:t>
-      </w:r>
-      <w:r>
-        <w:rPr>
-          <w:rFonts w:ascii="Verdana" w:hAnsi="Verdana" w:cs="Verdana"/>
-          <w:color w:val="000000"/>
-          <w:sz w:val="24"/>
-          <w:szCs w:val="24"/>
-        </w:rPr>
-        <w:t xml:space="preserve"> альтернатив и циклов</w:t>
+        <w:t>Управляющие условия альтернатив и циклов</w:t>
       </w:r>
       <w:r>
         <w:rPr>
@@ -2572,34 +2422,7 @@
           <w:sz w:val="24"/>
           <w:szCs w:val="24"/>
         </w:rPr>
-        <w:t xml:space="preserve">также являются </w:t>
-      </w:r>
-      <w:r>
-        <w:rPr>
-          <w:rFonts w:ascii="Verdana" w:hAnsi="Verdana" w:cs="Verdana"/>
-          <w:color w:val="000000"/>
-          <w:sz w:val="24"/>
-          <w:szCs w:val="24"/>
-        </w:rPr>
-        <w:t xml:space="preserve">частью условия задачи </w:t>
-      </w:r>
-      <w:r>
-        <w:rPr>
-          <w:rFonts w:ascii="Verdana" w:hAnsi="Verdana" w:cs="Verdana"/>
-          <w:color w:val="000000"/>
-          <w:sz w:val="24"/>
-          <w:szCs w:val="24"/>
-        </w:rPr>
-        <w:t>и не меняю</w:t>
-      </w:r>
-      <w:r>
-        <w:rPr>
-          <w:rFonts w:ascii="Verdana" w:hAnsi="Verdana" w:cs="Verdana"/>
-          <w:color w:val="000000"/>
-          <w:sz w:val="24"/>
-          <w:szCs w:val="24"/>
-        </w:rPr>
-        <w:t>тся</w:t>
+        <w:t>также являются частью условия задачи и не меняются</w:t>
       </w:r>
       <w:r>
         <w:rPr>
@@ -2738,16 +2561,7 @@
           <w:sz w:val="24"/>
           <w:szCs w:val="24"/>
         </w:rPr>
-        <w:t>актов</w:t>
-      </w:r>
-      <w:r>
-        <w:rPr>
-          <w:rFonts w:ascii="Verdana" w:hAnsi="Verdana" w:cs="Verdana"/>
-          <w:color w:val="000000"/>
-          <w:sz w:val="24"/>
-          <w:szCs w:val="24"/>
-        </w:rPr>
-        <w:t xml:space="preserve"> соответствующего условия</w:t>
+        <w:t>актов соответствующего условия</w:t>
       </w:r>
       <w:r>
         <w:rPr>
@@ -2976,27 +2790,7 @@
           <w:sz w:val="24"/>
           <w:szCs w:val="24"/>
         </w:rPr>
-        <w:t>долж</w:t>
-      </w:r>
-      <w:r>
-        <w:rPr>
-          <w:rFonts w:ascii="Verdana" w:hAnsi="Verdana" w:cs="Verdana"/>
-          <w:b/>
-          <w:color w:val="000000"/>
-          <w:sz w:val="24"/>
-          <w:szCs w:val="24"/>
-        </w:rPr>
-        <w:t>н</w:t>
-      </w:r>
-      <w:r>
-        <w:rPr>
-          <w:rFonts w:ascii="Verdana" w:hAnsi="Verdana" w:cs="Verdana"/>
-          <w:b/>
-          <w:color w:val="000000"/>
-          <w:sz w:val="24"/>
-          <w:szCs w:val="24"/>
-        </w:rPr>
-        <w:t>а</w:t>
+        <w:t>должна</w:t>
       </w:r>
       <w:r>
         <w:rPr>
@@ -3191,19 +2985,7 @@
           <w:sz w:val="24"/>
           <w:szCs w:val="24"/>
         </w:rPr>
-        <w:t>мо</w:t>
-      </w:r>
-      <w:bookmarkStart w:id="0" w:name="_GoBack"/>
-      <w:bookmarkEnd w:id="0"/>
-      <w:r>
-        <w:rPr>
-          <w:rFonts w:ascii="Verdana" w:hAnsi="Verdana" w:cs="Verdana"/>
-          <w:b/>
-          <w:color w:val="000000"/>
-          <w:sz w:val="24"/>
-          <w:szCs w:val="24"/>
-        </w:rPr>
-        <w:t>жно</w:t>
+        <w:t>можно</w:t>
       </w:r>
       <w:r>
         <w:rPr>
@@ -3789,25 +3571,7 @@
           <w:sz w:val="24"/>
           <w:szCs w:val="24"/>
         </w:rPr>
-        <w:t>(атомарный акт</w:t>
-      </w:r>
-      <w:r>
-        <w:rPr>
-          <w:rFonts w:ascii="Verdana" w:hAnsi="Verdana" w:cs="Verdana"/>
-          <w:color w:val="000000"/>
-          <w:sz w:val="24"/>
-          <w:szCs w:val="24"/>
-        </w:rPr>
-        <w:t xml:space="preserve"> занимает одну строку трассы</w:t>
-      </w:r>
-      <w:r>
-        <w:rPr>
-          <w:rFonts w:ascii="Verdana" w:hAnsi="Verdana" w:cs="Verdana"/>
-          <w:color w:val="000000"/>
-          <w:sz w:val="24"/>
-          <w:szCs w:val="24"/>
-        </w:rPr>
-        <w:t xml:space="preserve">) и </w:t>
+        <w:t xml:space="preserve">(атомарный акт занимает одну строку трассы) и </w:t>
       </w:r>
       <w:proofErr w:type="gramStart"/>
       <w:r>
@@ -3906,16 +3670,7 @@
           <w:sz w:val="24"/>
           <w:szCs w:val="24"/>
         </w:rPr>
-        <w:t>(</w:t>
-      </w:r>
-      <w:r>
-        <w:rPr>
-          <w:rFonts w:ascii="Verdana" w:hAnsi="Verdana" w:cs="Verdana"/>
-          <w:color w:val="000000"/>
-          <w:sz w:val="24"/>
-          <w:szCs w:val="24"/>
-        </w:rPr>
-        <w:t xml:space="preserve">две строки трассы на </w:t>
+        <w:t xml:space="preserve">(две строки трассы на </w:t>
       </w:r>
       <w:r>
         <w:rPr>
@@ -4294,25 +4049,7 @@
           <w:sz w:val="24"/>
           <w:szCs w:val="24"/>
         </w:rPr>
-        <w:t xml:space="preserve">подобные акты (отличающиеся только разом </w:t>
-      </w:r>
-      <w:r>
-        <w:rPr>
-          <w:rFonts w:ascii="Verdana" w:hAnsi="Verdana" w:cs="Verdana"/>
-          <w:color w:val="000000"/>
-          <w:sz w:val="24"/>
-          <w:szCs w:val="24"/>
-        </w:rPr>
-        <w:t>исполнения</w:t>
-      </w:r>
-      <w:r>
-        <w:rPr>
-          <w:rFonts w:ascii="Verdana" w:hAnsi="Verdana" w:cs="Verdana"/>
-          <w:color w:val="000000"/>
-          <w:sz w:val="24"/>
-          <w:szCs w:val="24"/>
-        </w:rPr>
-        <w:t>)</w:t>
+        <w:t>подобные акты (отличающиеся только разом исполнения)</w:t>
       </w:r>
       <w:r>
         <w:rPr>
@@ -4367,16 +4104,7 @@
           <w:sz w:val="24"/>
           <w:szCs w:val="24"/>
         </w:rPr>
-        <w:t>исполнения</w:t>
-      </w:r>
-      <w:r>
-        <w:rPr>
-          <w:rFonts w:ascii="Verdana" w:hAnsi="Verdana" w:cs="Verdana"/>
-          <w:color w:val="000000"/>
-          <w:sz w:val="24"/>
-          <w:szCs w:val="24"/>
-        </w:rPr>
-        <w:t xml:space="preserve"> как в </w:t>
+        <w:t xml:space="preserve">исполнения как в </w:t>
       </w:r>
       <w:r>
         <w:rPr>
@@ -4911,16 +4639,7 @@
           <w:sz w:val="24"/>
           <w:szCs w:val="24"/>
         </w:rPr>
-        <w:t xml:space="preserve">проверка трассы осуществляется на стороне сервера, для чего </w:t>
-      </w:r>
-      <w:r>
-        <w:rPr>
-          <w:rFonts w:ascii="Verdana" w:hAnsi="Verdana" w:cs="Verdana"/>
-          <w:color w:val="000000"/>
-          <w:sz w:val="24"/>
-          <w:szCs w:val="24"/>
-        </w:rPr>
-        <w:t xml:space="preserve">её вместе с алгоритмом </w:t>
+        <w:t xml:space="preserve">проверка трассы осуществляется на стороне сервера, для чего её вместе с алгоритмом </w:t>
       </w:r>
       <w:r>
         <w:rPr>
@@ -5209,16 +4928,7 @@
           <w:sz w:val="24"/>
           <w:szCs w:val="24"/>
         </w:rPr>
-        <w:t>Кнопка «</w:t>
-      </w:r>
-      <w:r>
-        <w:rPr>
-          <w:rFonts w:ascii="Verdana" w:hAnsi="Verdana" w:cs="Verdana"/>
-          <w:color w:val="000000"/>
-          <w:sz w:val="24"/>
-          <w:szCs w:val="24"/>
-        </w:rPr>
-        <w:t>Сброс</w:t>
+        <w:t>Кнопка «Сброс</w:t>
       </w:r>
       <w:proofErr w:type="gramStart"/>
       <w:r>
@@ -5274,16 +4984,7 @@
           <w:sz w:val="24"/>
           <w:szCs w:val="24"/>
         </w:rPr>
-        <w:t>трассу</w:t>
-      </w:r>
-      <w:r>
-        <w:rPr>
-          <w:rFonts w:ascii="Verdana" w:hAnsi="Verdana" w:cs="Verdana"/>
-          <w:color w:val="000000"/>
-          <w:sz w:val="24"/>
-          <w:szCs w:val="24"/>
-        </w:rPr>
-        <w:t>»:</w:t>
+        <w:t>трассу»:</w:t>
       </w:r>
     </w:p>
     <w:p>
@@ -5462,7 +5163,17 @@
           <w:szCs w:val="24"/>
         </w:rPr>
         <w:lastRenderedPageBreak/>
-        <w:t>Пример</w:t>
+        <w:t>Вариант компоновки главных элементов</w:t>
+      </w:r>
+      <w:r>
+        <w:rPr>
+          <w:rFonts w:ascii="Verdana" w:hAnsi="Verdana" w:cs="Verdana"/>
+          <w:b/>
+          <w:color w:val="000000"/>
+          <w:sz w:val="24"/>
+          <w:szCs w:val="24"/>
+        </w:rPr>
+        <w:t xml:space="preserve"> на экране</w:t>
       </w:r>
     </w:p>
     <w:p>
@@ -5495,6 +5206,1521 @@
       <w:r>
         <w:rPr>
           <w:rFonts w:ascii="Verdana" w:hAnsi="Verdana" w:cs="Verdana"/>
+          <w:noProof/>
+          <w:color w:val="000000"/>
+          <w:sz w:val="24"/>
+          <w:szCs w:val="24"/>
+          <w:lang w:eastAsia="ru-RU"/>
+        </w:rPr>
+        <mc:AlternateContent>
+          <mc:Choice Requires="wps">
+            <w:drawing>
+              <wp:anchor distT="0" distB="0" distL="114300" distR="114300" simplePos="0" relativeHeight="251659264" behindDoc="0" locked="0" layoutInCell="1" allowOverlap="1" wp14:anchorId="1AEE4296" wp14:editId="417D244C">
+                <wp:simplePos x="0" y="0"/>
+                <wp:positionH relativeFrom="column">
+                  <wp:posOffset>-155102</wp:posOffset>
+                </wp:positionH>
+                <wp:positionV relativeFrom="paragraph">
+                  <wp:posOffset>26123</wp:posOffset>
+                </wp:positionV>
+                <wp:extent cx="6155690" cy="6613451"/>
+                <wp:effectExtent l="0" t="0" r="16510" b="16510"/>
+                <wp:wrapNone/>
+                <wp:docPr id="4" name="Скругленный прямоугольник 4"/>
+                <wp:cNvGraphicFramePr/>
+                <a:graphic xmlns:a="http://schemas.openxmlformats.org/drawingml/2006/main">
+                  <a:graphicData uri="http://schemas.microsoft.com/office/word/2010/wordprocessingShape">
+                    <wps:wsp>
+                      <wps:cNvSpPr/>
+                      <wps:spPr>
+                        <a:xfrm>
+                          <a:off x="0" y="0"/>
+                          <a:ext cx="6155690" cy="6613451"/>
+                        </a:xfrm>
+                        <a:prstGeom prst="roundRect">
+                          <a:avLst>
+                            <a:gd name="adj" fmla="val 4079"/>
+                          </a:avLst>
+                        </a:prstGeom>
+                        <a:noFill/>
+                      </wps:spPr>
+                      <wps:style>
+                        <a:lnRef idx="2">
+                          <a:schemeClr val="accent1">
+                            <a:shade val="50000"/>
+                          </a:schemeClr>
+                        </a:lnRef>
+                        <a:fillRef idx="1">
+                          <a:schemeClr val="accent1"/>
+                        </a:fillRef>
+                        <a:effectRef idx="0">
+                          <a:schemeClr val="accent1"/>
+                        </a:effectRef>
+                        <a:fontRef idx="minor">
+                          <a:schemeClr val="lt1"/>
+                        </a:fontRef>
+                      </wps:style>
+                      <wps:bodyPr rot="0" spcFirstLastPara="0" vertOverflow="overflow" horzOverflow="overflow" vert="horz" wrap="square" lIns="91440" tIns="45720" rIns="91440" bIns="45720" numCol="1" spcCol="0" rtlCol="0" fromWordArt="0" anchor="ctr" anchorCtr="0" forceAA="0" compatLnSpc="1">
+                        <a:prstTxWarp prst="textNoShape">
+                          <a:avLst/>
+                        </a:prstTxWarp>
+                        <a:noAutofit/>
+                      </wps:bodyPr>
+                    </wps:wsp>
+                  </a:graphicData>
+                </a:graphic>
+                <wp14:sizeRelV relativeFrom="margin">
+                  <wp14:pctHeight>0</wp14:pctHeight>
+                </wp14:sizeRelV>
+              </wp:anchor>
+            </w:drawing>
+          </mc:Choice>
+          <mc:Fallback>
+            <w:pict>
+              <v:roundrect id="Скругленный прямоугольник 4" o:spid="_x0000_s1026" style="position:absolute;margin-left:-12.2pt;margin-top:2.05pt;width:484.7pt;height:520.75pt;z-index:251659264;visibility:visible;mso-wrap-style:square;mso-height-percent:0;mso-wrap-distance-left:9pt;mso-wrap-distance-top:0;mso-wrap-distance-right:9pt;mso-wrap-distance-bottom:0;mso-position-horizontal:absolute;mso-position-horizontal-relative:text;mso-position-vertical:absolute;mso-position-vertical-relative:text;mso-height-percent:0;mso-height-relative:margin;v-text-anchor:middle" arcsize="2673f" o:gfxdata="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" filled="f" strokecolor="#243f60 [1604]" strokeweight="2pt"/>
+            </w:pict>
+          </mc:Fallback>
+        </mc:AlternateContent>
+      </w:r>
+    </w:p>
+    <w:p>
+      <w:pPr>
+        <w:autoSpaceDE w:val="0"/>
+        <w:autoSpaceDN w:val="0"/>
+        <w:adjustRightInd w:val="0"/>
+        <w:spacing w:after="0" w:line="240" w:lineRule="auto"/>
+        <w:ind w:left="708" w:firstLine="708"/>
+        <w:rPr>
+          <w:rFonts w:ascii="Verdana" w:hAnsi="Verdana" w:cs="Verdana"/>
+          <w:color w:val="000000"/>
+          <w:sz w:val="24"/>
+          <w:szCs w:val="24"/>
+        </w:rPr>
+      </w:pPr>
+      <w:r>
+        <w:rPr>
+          <w:rFonts w:ascii="Verdana" w:hAnsi="Verdana" w:cs="Verdana"/>
+          <w:color w:val="000000"/>
+          <w:sz w:val="24"/>
+          <w:szCs w:val="24"/>
+        </w:rPr>
+        <w:t>Алг</w:t>
+      </w:r>
+      <w:r>
+        <w:rPr>
+          <w:rFonts w:ascii="Verdana" w:hAnsi="Verdana" w:cs="Verdana"/>
+          <w:color w:val="000000"/>
+          <w:sz w:val="24"/>
+          <w:szCs w:val="24"/>
+        </w:rPr>
+        <w:t>о</w:t>
+      </w:r>
+      <w:r>
+        <w:rPr>
+          <w:rFonts w:ascii="Verdana" w:hAnsi="Verdana" w:cs="Verdana"/>
+          <w:color w:val="000000"/>
+          <w:sz w:val="24"/>
+          <w:szCs w:val="24"/>
+        </w:rPr>
+        <w:t>ритм:</w:t>
+      </w:r>
+      <w:r>
+        <w:rPr>
+          <w:rFonts w:ascii="Verdana" w:hAnsi="Verdana" w:cs="Verdana"/>
+          <w:color w:val="000000"/>
+          <w:sz w:val="24"/>
+          <w:szCs w:val="24"/>
+        </w:rPr>
+        <w:tab/>
+      </w:r>
+      <w:r>
+        <w:rPr>
+          <w:rFonts w:ascii="Verdana" w:hAnsi="Verdana" w:cs="Verdana"/>
+          <w:color w:val="000000"/>
+          <w:sz w:val="24"/>
+          <w:szCs w:val="24"/>
+        </w:rPr>
+        <w:tab/>
+      </w:r>
+      <w:r>
+        <w:rPr>
+          <w:rFonts w:ascii="Verdana" w:hAnsi="Verdana" w:cs="Verdana"/>
+          <w:color w:val="000000"/>
+          <w:sz w:val="24"/>
+          <w:szCs w:val="24"/>
+        </w:rPr>
+        <w:tab/>
+      </w:r>
+      <w:r>
+        <w:rPr>
+          <w:rFonts w:ascii="Verdana" w:hAnsi="Verdana" w:cs="Verdana"/>
+          <w:color w:val="000000"/>
+          <w:sz w:val="24"/>
+          <w:szCs w:val="24"/>
+        </w:rPr>
+        <w:tab/>
+      </w:r>
+      <w:r>
+        <w:rPr>
+          <w:rFonts w:ascii="Verdana" w:hAnsi="Verdana" w:cs="Verdana"/>
+          <w:color w:val="000000"/>
+          <w:sz w:val="24"/>
+          <w:szCs w:val="24"/>
+        </w:rPr>
+        <w:tab/>
+      </w:r>
+      <w:r>
+        <w:rPr>
+          <w:rFonts w:ascii="Verdana" w:hAnsi="Verdana" w:cs="Verdana"/>
+          <w:color w:val="000000"/>
+          <w:sz w:val="24"/>
+          <w:szCs w:val="24"/>
+        </w:rPr>
+        <w:tab/>
+        <w:t>Значения условий:</w:t>
+      </w:r>
+    </w:p>
+    <w:p>
+      <w:pPr>
+        <w:autoSpaceDE w:val="0"/>
+        <w:autoSpaceDN w:val="0"/>
+        <w:adjustRightInd w:val="0"/>
+        <w:spacing w:after="0" w:line="240" w:lineRule="auto"/>
+        <w:rPr>
+          <w:rFonts w:ascii="Verdana" w:hAnsi="Verdana" w:cs="Verdana"/>
+          <w:color w:val="000000"/>
+          <w:sz w:val="24"/>
+          <w:szCs w:val="24"/>
+        </w:rPr>
+      </w:pPr>
+      <w:r>
+        <w:rPr>
+          <w:noProof/>
+          <w:lang w:eastAsia="ru-RU"/>
+        </w:rPr>
+        <mc:AlternateContent>
+          <mc:Choice Requires="wps">
+            <w:drawing>
+              <wp:anchor distT="0" distB="0" distL="114300" distR="114300" simplePos="0" relativeHeight="251672576" behindDoc="0" locked="0" layoutInCell="1" allowOverlap="1" wp14:anchorId="5450381C" wp14:editId="24856284">
+                <wp:simplePos x="0" y="0"/>
+                <wp:positionH relativeFrom="column">
+                  <wp:posOffset>-208280</wp:posOffset>
+                </wp:positionH>
+                <wp:positionV relativeFrom="paragraph">
+                  <wp:posOffset>1004408</wp:posOffset>
+                </wp:positionV>
+                <wp:extent cx="1126490" cy="318135"/>
+                <wp:effectExtent l="57150" t="38100" r="73660" b="100965"/>
+                <wp:wrapNone/>
+                <wp:docPr id="18" name="Багетная рамка 18"/>
+                <wp:cNvGraphicFramePr/>
+                <a:graphic xmlns:a="http://schemas.openxmlformats.org/drawingml/2006/main">
+                  <a:graphicData uri="http://schemas.microsoft.com/office/word/2010/wordprocessingShape">
+                    <wps:wsp>
+                      <wps:cNvSpPr/>
+                      <wps:spPr>
+                        <a:xfrm>
+                          <a:off x="0" y="0"/>
+                          <a:ext cx="1126490" cy="318135"/>
+                        </a:xfrm>
+                        <a:prstGeom prst="bevel">
+                          <a:avLst/>
+                        </a:prstGeom>
+                      </wps:spPr>
+                      <wps:style>
+                        <a:lnRef idx="1">
+                          <a:schemeClr val="dk1"/>
+                        </a:lnRef>
+                        <a:fillRef idx="2">
+                          <a:schemeClr val="dk1"/>
+                        </a:fillRef>
+                        <a:effectRef idx="1">
+                          <a:schemeClr val="dk1"/>
+                        </a:effectRef>
+                        <a:fontRef idx="minor">
+                          <a:schemeClr val="dk1"/>
+                        </a:fontRef>
+                      </wps:style>
+                      <wps:txbx>
+                        <w:txbxContent>
+                          <w:p>
+                            <w:pPr>
+                              <w:jc w:val="center"/>
+                              <w:rPr>
+                                <w:lang w:val="en-US"/>
+                              </w:rPr>
+                            </w:pPr>
+                            <w:proofErr w:type="spellStart"/>
+                            <w:r>
+                              <w:t>Нач</w:t>
+                            </w:r>
+                            <w:proofErr w:type="spellEnd"/>
+                            <w:r>
+                              <w:t>/</w:t>
+                            </w:r>
+                            <w:proofErr w:type="spellStart"/>
+                            <w:r>
+                              <w:t>законч</w:t>
+                            </w:r>
+                            <w:proofErr w:type="spellEnd"/>
+                            <w:r>
+                              <w:t>.</w:t>
+                            </w:r>
+                            <w:r>
+                              <w:rPr>
+                                <w:lang w:val="en-US"/>
+                              </w:rPr>
+                              <w:t>&gt;</w:t>
+                            </w:r>
+                          </w:p>
+                        </w:txbxContent>
+                      </wps:txbx>
+                      <wps:bodyPr rot="0" spcFirstLastPara="0" vertOverflow="overflow" horzOverflow="overflow" vert="horz" wrap="square" lIns="91440" tIns="45720" rIns="91440" bIns="45720" numCol="1" spcCol="0" rtlCol="0" fromWordArt="0" anchor="ctr" anchorCtr="0" forceAA="0" compatLnSpc="1">
+                        <a:prstTxWarp prst="textNoShape">
+                          <a:avLst/>
+                        </a:prstTxWarp>
+                        <a:noAutofit/>
+                      </wps:bodyPr>
+                    </wps:wsp>
+                  </a:graphicData>
+                </a:graphic>
+                <wp14:sizeRelH relativeFrom="margin">
+                  <wp14:pctWidth>0</wp14:pctWidth>
+                </wp14:sizeRelH>
+                <wp14:sizeRelV relativeFrom="margin">
+                  <wp14:pctHeight>0</wp14:pctHeight>
+                </wp14:sizeRelV>
+              </wp:anchor>
+            </w:drawing>
+          </mc:Choice>
+          <mc:Fallback>
+            <w:pict>
+              <v:shapetype id="_x0000_t84" coordsize="21600,21600" o:spt="84" adj="2700" path="m,l,21600r21600,l21600,xem@0@0nfl@0@2@1@2@1@0xem,nfl@0@0em,21600nfl@0@2em21600,21600nfl@1@2em21600,nfl@1@0e">
+                <v:stroke joinstyle="miter"/>
+                <v:formulas>
+                  <v:f eqn="val #0"/>
+                  <v:f eqn="sum width 0 #0"/>
+                  <v:f eqn="sum height 0 #0"/>
+                  <v:f eqn="prod width 1 2"/>
+                  <v:f eqn="prod height 1 2"/>
+                  <v:f eqn="prod #0 1 2"/>
+                  <v:f eqn="prod #0 3 2"/>
+                  <v:f eqn="sum @1 @5 0"/>
+                  <v:f eqn="sum @2 @5 0"/>
+                </v:formulas>
+                <v:path o:extrusionok="f" limo="10800,10800" o:connecttype="custom" o:connectlocs="0,@4;@0,@4;@3,21600;@3,@2;21600,@4;@1,@4;@3,0;@3,@0" textboxrect="@0,@0,@1,@2"/>
+                <v:handles>
+                  <v:h position="#0,topLeft" switch="" xrange="0,10800"/>
+                </v:handles>
+                <o:complex v:ext="view"/>
+              </v:shapetype>
+              <v:shape id="Багетная рамка 18" o:spid="_x0000_s1026" type="#_x0000_t84" style="position:absolute;margin-left:-16.4pt;margin-top:79.1pt;width:88.7pt;height:25.05pt;z-index:251672576;visibility:visible;mso-wrap-style:square;mso-width-percent:0;mso-height-percent:0;mso-wrap-distance-left:9pt;mso-wrap-distance-top:0;mso-wrap-distance-right:9pt;mso-wrap-distance-bottom:0;mso-position-horizontal:absolute;mso-position-horizontal-relative:text;mso-position-vertical:absolute;mso-position-vertical-relative:text;mso-width-percent:0;mso-height-percent:0;mso-width-relative:margin;mso-height-relative:margin;v-text-anchor:middle" o:gfxdata="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" fillcolor="gray [1616]" strokecolor="black [3040]">
+                <v:fill color2="#d9d9d9 [496]" rotate="t" angle="180" colors="0 #bcbcbc;22938f #d0d0d0;1 #ededed" focus="100%" type="gradient"/>
+                <v:shadow on="t" color="black" opacity="24903f" origin=",.5" offset="0,.55556mm"/>
+                <v:textbox>
+                  <w:txbxContent>
+                    <w:p>
+                      <w:pPr>
+                        <w:jc w:val="center"/>
+                        <w:rPr>
+                          <w:lang w:val="en-US"/>
+                        </w:rPr>
+                      </w:pPr>
+                      <w:proofErr w:type="spellStart"/>
+                      <w:r>
+                        <w:t>Нач</w:t>
+                      </w:r>
+                      <w:proofErr w:type="spellEnd"/>
+                      <w:r>
+                        <w:t>/</w:t>
+                      </w:r>
+                      <w:proofErr w:type="spellStart"/>
+                      <w:r>
+                        <w:t>законч</w:t>
+                      </w:r>
+                      <w:proofErr w:type="spellEnd"/>
+                      <w:r>
+                        <w:t>.</w:t>
+                      </w:r>
+                      <w:r>
+                        <w:rPr>
+                          <w:lang w:val="en-US"/>
+                        </w:rPr>
+                        <w:t>&gt;</w:t>
+                      </w:r>
+                    </w:p>
+                  </w:txbxContent>
+                </v:textbox>
+              </v:shape>
+            </w:pict>
+          </mc:Fallback>
+        </mc:AlternateContent>
+      </w:r>
+      <w:r>
+        <w:rPr>
+          <w:noProof/>
+          <w:lang w:eastAsia="ru-RU"/>
+        </w:rPr>
+        <mc:AlternateContent>
+          <mc:Choice Requires="wps">
+            <w:drawing>
+              <wp:anchor distT="0" distB="0" distL="114300" distR="114300" simplePos="0" relativeHeight="251670528" behindDoc="0" locked="0" layoutInCell="1" allowOverlap="1" wp14:anchorId="3C2077C3" wp14:editId="449F50AD">
+                <wp:simplePos x="0" y="0"/>
+                <wp:positionH relativeFrom="column">
+                  <wp:posOffset>-208915</wp:posOffset>
+                </wp:positionH>
+                <wp:positionV relativeFrom="paragraph">
+                  <wp:posOffset>1887220</wp:posOffset>
+                </wp:positionV>
+                <wp:extent cx="1126490" cy="318135"/>
+                <wp:effectExtent l="57150" t="38100" r="73660" b="100965"/>
+                <wp:wrapNone/>
+                <wp:docPr id="17" name="Багетная рамка 17"/>
+                <wp:cNvGraphicFramePr/>
+                <a:graphic xmlns:a="http://schemas.openxmlformats.org/drawingml/2006/main">
+                  <a:graphicData uri="http://schemas.microsoft.com/office/word/2010/wordprocessingShape">
+                    <wps:wsp>
+                      <wps:cNvSpPr/>
+                      <wps:spPr>
+                        <a:xfrm>
+                          <a:off x="0" y="0"/>
+                          <a:ext cx="1126490" cy="318135"/>
+                        </a:xfrm>
+                        <a:prstGeom prst="bevel">
+                          <a:avLst/>
+                        </a:prstGeom>
+                      </wps:spPr>
+                      <wps:style>
+                        <a:lnRef idx="1">
+                          <a:schemeClr val="dk1"/>
+                        </a:lnRef>
+                        <a:fillRef idx="2">
+                          <a:schemeClr val="dk1"/>
+                        </a:fillRef>
+                        <a:effectRef idx="1">
+                          <a:schemeClr val="dk1"/>
+                        </a:effectRef>
+                        <a:fontRef idx="minor">
+                          <a:schemeClr val="dk1"/>
+                        </a:fontRef>
+                      </wps:style>
+                      <wps:txbx>
+                        <w:txbxContent>
+                          <w:p>
+                            <w:pPr>
+                              <w:jc w:val="center"/>
+                              <w:rPr>
+                                <w:lang w:val="en-US"/>
+                              </w:rPr>
+                            </w:pPr>
+                            <w:proofErr w:type="spellStart"/>
+                            <w:r>
+                              <w:t>Нач</w:t>
+                            </w:r>
+                            <w:proofErr w:type="spellEnd"/>
+                            <w:r>
+                              <w:t>/</w:t>
+                            </w:r>
+                            <w:proofErr w:type="spellStart"/>
+                            <w:r>
+                              <w:t>законч</w:t>
+                            </w:r>
+                            <w:proofErr w:type="spellEnd"/>
+                            <w:r>
+                              <w:t>.</w:t>
+                            </w:r>
+                            <w:r>
+                              <w:rPr>
+                                <w:lang w:val="en-US"/>
+                              </w:rPr>
+                              <w:t>&gt;</w:t>
+                            </w:r>
+                          </w:p>
+                        </w:txbxContent>
+                      </wps:txbx>
+                      <wps:bodyPr rot="0" spcFirstLastPara="0" vertOverflow="overflow" horzOverflow="overflow" vert="horz" wrap="square" lIns="91440" tIns="45720" rIns="91440" bIns="45720" numCol="1" spcCol="0" rtlCol="0" fromWordArt="0" anchor="ctr" anchorCtr="0" forceAA="0" compatLnSpc="1">
+                        <a:prstTxWarp prst="textNoShape">
+                          <a:avLst/>
+                        </a:prstTxWarp>
+                        <a:noAutofit/>
+                      </wps:bodyPr>
+                    </wps:wsp>
+                  </a:graphicData>
+                </a:graphic>
+                <wp14:sizeRelH relativeFrom="margin">
+                  <wp14:pctWidth>0</wp14:pctWidth>
+                </wp14:sizeRelH>
+                <wp14:sizeRelV relativeFrom="margin">
+                  <wp14:pctHeight>0</wp14:pctHeight>
+                </wp14:sizeRelV>
+              </wp:anchor>
+            </w:drawing>
+          </mc:Choice>
+          <mc:Fallback>
+            <w:pict>
+              <v:shape id="Багетная рамка 17" o:spid="_x0000_s1027" type="#_x0000_t84" style="position:absolute;margin-left:-16.45pt;margin-top:148.6pt;width:88.7pt;height:25.05pt;z-index:251670528;visibility:visible;mso-wrap-style:square;mso-width-percent:0;mso-height-percent:0;mso-wrap-distance-left:9pt;mso-wrap-distance-top:0;mso-wrap-distance-right:9pt;mso-wrap-distance-bottom:0;mso-position-horizontal:absolute;mso-position-horizontal-relative:text;mso-position-vertical:absolute;mso-position-vertical-relative:text;mso-width-percent:0;mso-height-percent:0;mso-width-relative:margin;mso-height-relative:margin;v-text-anchor:middle" o:gfxdata="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" fillcolor="gray [1616]" strokecolor="black [3040]">
+                <v:fill color2="#d9d9d9 [496]" rotate="t" angle="180" colors="0 #bcbcbc;22938f #d0d0d0;1 #ededed" focus="100%" type="gradient"/>
+                <v:shadow on="t" color="black" opacity="24903f" origin=",.5" offset="0,.55556mm"/>
+                <v:textbox>
+                  <w:txbxContent>
+                    <w:p>
+                      <w:pPr>
+                        <w:jc w:val="center"/>
+                        <w:rPr>
+                          <w:lang w:val="en-US"/>
+                        </w:rPr>
+                      </w:pPr>
+                      <w:proofErr w:type="spellStart"/>
+                      <w:r>
+                        <w:t>Нач</w:t>
+                      </w:r>
+                      <w:proofErr w:type="spellEnd"/>
+                      <w:r>
+                        <w:t>/</w:t>
+                      </w:r>
+                      <w:proofErr w:type="spellStart"/>
+                      <w:r>
+                        <w:t>законч</w:t>
+                      </w:r>
+                      <w:proofErr w:type="spellEnd"/>
+                      <w:r>
+                        <w:t>.</w:t>
+                      </w:r>
+                      <w:r>
+                        <w:rPr>
+                          <w:lang w:val="en-US"/>
+                        </w:rPr>
+                        <w:t>&gt;</w:t>
+                      </w:r>
+                    </w:p>
+                  </w:txbxContent>
+                </v:textbox>
+              </v:shape>
+            </w:pict>
+          </mc:Fallback>
+        </mc:AlternateContent>
+      </w:r>
+      <w:r>
+        <w:rPr>
+          <w:noProof/>
+          <w:lang w:eastAsia="ru-RU"/>
+        </w:rPr>
+        <mc:AlternateContent>
+          <mc:Choice Requires="wps">
+            <w:drawing>
+              <wp:anchor distT="0" distB="0" distL="114300" distR="114300" simplePos="0" relativeHeight="251674624" behindDoc="0" locked="0" layoutInCell="1" allowOverlap="1" wp14:anchorId="2EE6D8B6" wp14:editId="69148C1E">
+                <wp:simplePos x="0" y="0"/>
+                <wp:positionH relativeFrom="column">
+                  <wp:posOffset>-208280</wp:posOffset>
+                </wp:positionH>
+                <wp:positionV relativeFrom="paragraph">
+                  <wp:posOffset>484830</wp:posOffset>
+                </wp:positionV>
+                <wp:extent cx="1127051" cy="318135"/>
+                <wp:effectExtent l="57150" t="38100" r="73660" b="100965"/>
+                <wp:wrapNone/>
+                <wp:docPr id="19" name="Багетная рамка 19"/>
+                <wp:cNvGraphicFramePr/>
+                <a:graphic xmlns:a="http://schemas.openxmlformats.org/drawingml/2006/main">
+                  <a:graphicData uri="http://schemas.microsoft.com/office/word/2010/wordprocessingShape">
+                    <wps:wsp>
+                      <wps:cNvSpPr/>
+                      <wps:spPr>
+                        <a:xfrm>
+                          <a:off x="0" y="0"/>
+                          <a:ext cx="1127051" cy="318135"/>
+                        </a:xfrm>
+                        <a:prstGeom prst="bevel">
+                          <a:avLst/>
+                        </a:prstGeom>
+                      </wps:spPr>
+                      <wps:style>
+                        <a:lnRef idx="1">
+                          <a:schemeClr val="dk1"/>
+                        </a:lnRef>
+                        <a:fillRef idx="2">
+                          <a:schemeClr val="dk1"/>
+                        </a:fillRef>
+                        <a:effectRef idx="1">
+                          <a:schemeClr val="dk1"/>
+                        </a:effectRef>
+                        <a:fontRef idx="minor">
+                          <a:schemeClr val="dk1"/>
+                        </a:fontRef>
+                      </wps:style>
+                      <wps:txbx>
+                        <w:txbxContent>
+                          <w:p>
+                            <w:pPr>
+                              <w:jc w:val="center"/>
+                              <w:rPr>
+                                <w:lang w:val="en-US"/>
+                              </w:rPr>
+                            </w:pPr>
+                            <w:proofErr w:type="spellStart"/>
+                            <w:r>
+                              <w:t>Нач</w:t>
+                            </w:r>
+                            <w:proofErr w:type="spellEnd"/>
+                            <w:r>
+                              <w:t>/</w:t>
+                            </w:r>
+                            <w:proofErr w:type="spellStart"/>
+                            <w:r>
+                              <w:t>законч</w:t>
+                            </w:r>
+                            <w:proofErr w:type="spellEnd"/>
+                            <w:r>
+                              <w:t>.</w:t>
+                            </w:r>
+                            <w:r>
+                              <w:rPr>
+                                <w:lang w:val="en-US"/>
+                              </w:rPr>
+                              <w:t>&gt;</w:t>
+                            </w:r>
+                          </w:p>
+                        </w:txbxContent>
+                      </wps:txbx>
+                      <wps:bodyPr rot="0" spcFirstLastPara="0" vertOverflow="overflow" horzOverflow="overflow" vert="horz" wrap="square" lIns="91440" tIns="45720" rIns="91440" bIns="45720" numCol="1" spcCol="0" rtlCol="0" fromWordArt="0" anchor="ctr" anchorCtr="0" forceAA="0" compatLnSpc="1">
+                        <a:prstTxWarp prst="textNoShape">
+                          <a:avLst/>
+                        </a:prstTxWarp>
+                        <a:noAutofit/>
+                      </wps:bodyPr>
+                    </wps:wsp>
+                  </a:graphicData>
+                </a:graphic>
+                <wp14:sizeRelH relativeFrom="margin">
+                  <wp14:pctWidth>0</wp14:pctWidth>
+                </wp14:sizeRelH>
+                <wp14:sizeRelV relativeFrom="margin">
+                  <wp14:pctHeight>0</wp14:pctHeight>
+                </wp14:sizeRelV>
+              </wp:anchor>
+            </w:drawing>
+          </mc:Choice>
+          <mc:Fallback>
+            <w:pict>
+              <v:shape id="Багетная рамка 19" o:spid="_x0000_s1028" type="#_x0000_t84" style="position:absolute;margin-left:-16.4pt;margin-top:38.2pt;width:88.75pt;height:25.05pt;z-index:251674624;visibility:visible;mso-wrap-style:square;mso-width-percent:0;mso-height-percent:0;mso-wrap-distance-left:9pt;mso-wrap-distance-top:0;mso-wrap-distance-right:9pt;mso-wrap-distance-bottom:0;mso-position-horizontal:absolute;mso-position-horizontal-relative:text;mso-position-vertical:absolute;mso-position-vertical-relative:text;mso-width-percent:0;mso-height-percent:0;mso-width-relative:margin;mso-height-relative:margin;v-text-anchor:middle" o:gfxdata="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" fillcolor="gray [1616]" strokecolor="black [3040]">
+                <v:fill color2="#d9d9d9 [496]" rotate="t" angle="180" colors="0 #bcbcbc;22938f #d0d0d0;1 #ededed" focus="100%" type="gradient"/>
+                <v:shadow on="t" color="black" opacity="24903f" origin=",.5" offset="0,.55556mm"/>
+                <v:textbox>
+                  <w:txbxContent>
+                    <w:p>
+                      <w:pPr>
+                        <w:jc w:val="center"/>
+                        <w:rPr>
+                          <w:lang w:val="en-US"/>
+                        </w:rPr>
+                      </w:pPr>
+                      <w:proofErr w:type="spellStart"/>
+                      <w:r>
+                        <w:t>Нач</w:t>
+                      </w:r>
+                      <w:proofErr w:type="spellEnd"/>
+                      <w:r>
+                        <w:t>/</w:t>
+                      </w:r>
+                      <w:proofErr w:type="spellStart"/>
+                      <w:r>
+                        <w:t>законч</w:t>
+                      </w:r>
+                      <w:proofErr w:type="spellEnd"/>
+                      <w:r>
+                        <w:t>.</w:t>
+                      </w:r>
+                      <w:r>
+                        <w:rPr>
+                          <w:lang w:val="en-US"/>
+                        </w:rPr>
+                        <w:t>&gt;</w:t>
+                      </w:r>
+                    </w:p>
+                  </w:txbxContent>
+                </v:textbox>
+              </v:shape>
+            </w:pict>
+          </mc:Fallback>
+        </mc:AlternateContent>
+      </w:r>
+      <w:r>
+        <w:rPr>
+          <w:noProof/>
+          <w:lang w:eastAsia="ru-RU"/>
+        </w:rPr>
+        <mc:AlternateContent>
+          <mc:Choice Requires="wps">
+            <w:drawing>
+              <wp:anchor distT="0" distB="0" distL="114300" distR="114300" simplePos="0" relativeHeight="251668480" behindDoc="0" locked="0" layoutInCell="1" allowOverlap="1" wp14:anchorId="0DF1AFB9" wp14:editId="0BEEFC64">
+                <wp:simplePos x="0" y="0"/>
+                <wp:positionH relativeFrom="column">
+                  <wp:posOffset>3111456</wp:posOffset>
+                </wp:positionH>
+                <wp:positionV relativeFrom="paragraph">
+                  <wp:posOffset>1997312</wp:posOffset>
+                </wp:positionV>
+                <wp:extent cx="637953" cy="318135"/>
+                <wp:effectExtent l="57150" t="38100" r="67310" b="100965"/>
+                <wp:wrapNone/>
+                <wp:docPr id="16" name="Багетная рамка 16"/>
+                <wp:cNvGraphicFramePr/>
+                <a:graphic xmlns:a="http://schemas.openxmlformats.org/drawingml/2006/main">
+                  <a:graphicData uri="http://schemas.microsoft.com/office/word/2010/wordprocessingShape">
+                    <wps:wsp>
+                      <wps:cNvSpPr/>
+                      <wps:spPr>
+                        <a:xfrm>
+                          <a:off x="0" y="0"/>
+                          <a:ext cx="637953" cy="318135"/>
+                        </a:xfrm>
+                        <a:prstGeom prst="bevel">
+                          <a:avLst/>
+                        </a:prstGeom>
+                      </wps:spPr>
+                      <wps:style>
+                        <a:lnRef idx="1">
+                          <a:schemeClr val="dk1"/>
+                        </a:lnRef>
+                        <a:fillRef idx="2">
+                          <a:schemeClr val="dk1"/>
+                        </a:fillRef>
+                        <a:effectRef idx="1">
+                          <a:schemeClr val="dk1"/>
+                        </a:effectRef>
+                        <a:fontRef idx="minor">
+                          <a:schemeClr val="dk1"/>
+                        </a:fontRef>
+                      </wps:style>
+                      <wps:txbx>
+                        <w:txbxContent>
+                          <w:p>
+                            <w:pPr>
+                              <w:jc w:val="center"/>
+                              <w:rPr>
+                                <w:lang w:val="en-US"/>
+                              </w:rPr>
+                            </w:pPr>
+                            <w:proofErr w:type="spellStart"/>
+                            <w:r>
+                              <w:t>Вып</w:t>
+                            </w:r>
+                            <w:proofErr w:type="spellEnd"/>
+                            <w:r>
+                              <w:t>.</w:t>
+                            </w:r>
+                            <w:r>
+                              <w:rPr>
+                                <w:lang w:val="en-US"/>
+                              </w:rPr>
+                              <w:t>&gt;</w:t>
+                            </w:r>
+                          </w:p>
+                        </w:txbxContent>
+                      </wps:txbx>
+                      <wps:bodyPr rot="0" spcFirstLastPara="0" vertOverflow="overflow" horzOverflow="overflow" vert="horz" wrap="square" lIns="91440" tIns="45720" rIns="91440" bIns="45720" numCol="1" spcCol="0" rtlCol="0" fromWordArt="0" anchor="ctr" anchorCtr="0" forceAA="0" compatLnSpc="1">
+                        <a:prstTxWarp prst="textNoShape">
+                          <a:avLst/>
+                        </a:prstTxWarp>
+                        <a:noAutofit/>
+                      </wps:bodyPr>
+                    </wps:wsp>
+                  </a:graphicData>
+                </a:graphic>
+                <wp14:sizeRelH relativeFrom="margin">
+                  <wp14:pctWidth>0</wp14:pctWidth>
+                </wp14:sizeRelH>
+                <wp14:sizeRelV relativeFrom="margin">
+                  <wp14:pctHeight>0</wp14:pctHeight>
+                </wp14:sizeRelV>
+              </wp:anchor>
+            </w:drawing>
+          </mc:Choice>
+          <mc:Fallback>
+            <w:pict>
+              <v:shape id="Багетная рамка 16" o:spid="_x0000_s1029" type="#_x0000_t84" style="position:absolute;margin-left:245pt;margin-top:157.25pt;width:50.25pt;height:25.05pt;z-index:251668480;visibility:visible;mso-wrap-style:square;mso-width-percent:0;mso-height-percent:0;mso-wrap-distance-left:9pt;mso-wrap-distance-top:0;mso-wrap-distance-right:9pt;mso-wrap-distance-bottom:0;mso-position-horizontal:absolute;mso-position-horizontal-relative:text;mso-position-vertical:absolute;mso-position-vertical-relative:text;mso-width-percent:0;mso-height-percent:0;mso-width-relative:margin;mso-height-relative:margin;v-text-anchor:middle" o:gfxdata="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" fillcolor="gray [1616]" strokecolor="black [3040]">
+                <v:fill color2="#d9d9d9 [496]" rotate="t" angle="180" colors="0 #bcbcbc;22938f #d0d0d0;1 #ededed" focus="100%" type="gradient"/>
+                <v:shadow on="t" color="black" opacity="24903f" origin=",.5" offset="0,.55556mm"/>
+                <v:textbox>
+                  <w:txbxContent>
+                    <w:p>
+                      <w:pPr>
+                        <w:jc w:val="center"/>
+                        <w:rPr>
+                          <w:lang w:val="en-US"/>
+                        </w:rPr>
+                      </w:pPr>
+                      <w:proofErr w:type="spellStart"/>
+                      <w:r>
+                        <w:t>Вып</w:t>
+                      </w:r>
+                      <w:proofErr w:type="spellEnd"/>
+                      <w:r>
+                        <w:t>.</w:t>
+                      </w:r>
+                      <w:r>
+                        <w:rPr>
+                          <w:lang w:val="en-US"/>
+                        </w:rPr>
+                        <w:t>&gt;</w:t>
+                      </w:r>
+                    </w:p>
+                  </w:txbxContent>
+                </v:textbox>
+              </v:shape>
+            </w:pict>
+          </mc:Fallback>
+        </mc:AlternateContent>
+      </w:r>
+      <w:r>
+        <w:rPr>
+          <w:noProof/>
+          <w:lang w:eastAsia="ru-RU"/>
+        </w:rPr>
+        <mc:AlternateContent>
+          <mc:Choice Requires="wps">
+            <w:drawing>
+              <wp:anchor distT="0" distB="0" distL="114300" distR="114300" simplePos="0" relativeHeight="251666432" behindDoc="0" locked="0" layoutInCell="1" allowOverlap="1" wp14:anchorId="09A1E66C" wp14:editId="231168EB">
+                <wp:simplePos x="0" y="0"/>
+                <wp:positionH relativeFrom="column">
+                  <wp:posOffset>2984234</wp:posOffset>
+                </wp:positionH>
+                <wp:positionV relativeFrom="paragraph">
+                  <wp:posOffset>1306431</wp:posOffset>
+                </wp:positionV>
+                <wp:extent cx="637953" cy="318135"/>
+                <wp:effectExtent l="57150" t="38100" r="67310" b="100965"/>
+                <wp:wrapNone/>
+                <wp:docPr id="15" name="Багетная рамка 15"/>
+                <wp:cNvGraphicFramePr/>
+                <a:graphic xmlns:a="http://schemas.openxmlformats.org/drawingml/2006/main">
+                  <a:graphicData uri="http://schemas.microsoft.com/office/word/2010/wordprocessingShape">
+                    <wps:wsp>
+                      <wps:cNvSpPr/>
+                      <wps:spPr>
+                        <a:xfrm>
+                          <a:off x="0" y="0"/>
+                          <a:ext cx="637953" cy="318135"/>
+                        </a:xfrm>
+                        <a:prstGeom prst="bevel">
+                          <a:avLst/>
+                        </a:prstGeom>
+                      </wps:spPr>
+                      <wps:style>
+                        <a:lnRef idx="1">
+                          <a:schemeClr val="dk1"/>
+                        </a:lnRef>
+                        <a:fillRef idx="2">
+                          <a:schemeClr val="dk1"/>
+                        </a:fillRef>
+                        <a:effectRef idx="1">
+                          <a:schemeClr val="dk1"/>
+                        </a:effectRef>
+                        <a:fontRef idx="minor">
+                          <a:schemeClr val="dk1"/>
+                        </a:fontRef>
+                      </wps:style>
+                      <wps:txbx>
+                        <w:txbxContent>
+                          <w:p>
+                            <w:pPr>
+                              <w:jc w:val="center"/>
+                              <w:rPr>
+                                <w:lang w:val="en-US"/>
+                              </w:rPr>
+                            </w:pPr>
+                            <w:proofErr w:type="spellStart"/>
+                            <w:r>
+                              <w:t>Вып</w:t>
+                            </w:r>
+                            <w:proofErr w:type="spellEnd"/>
+                            <w:r>
+                              <w:t>.</w:t>
+                            </w:r>
+                            <w:r>
+                              <w:rPr>
+                                <w:lang w:val="en-US"/>
+                              </w:rPr>
+                              <w:t>&gt;</w:t>
+                            </w:r>
+                          </w:p>
+                        </w:txbxContent>
+                      </wps:txbx>
+                      <wps:bodyPr rot="0" spcFirstLastPara="0" vertOverflow="overflow" horzOverflow="overflow" vert="horz" wrap="square" lIns="91440" tIns="45720" rIns="91440" bIns="45720" numCol="1" spcCol="0" rtlCol="0" fromWordArt="0" anchor="ctr" anchorCtr="0" forceAA="0" compatLnSpc="1">
+                        <a:prstTxWarp prst="textNoShape">
+                          <a:avLst/>
+                        </a:prstTxWarp>
+                        <a:noAutofit/>
+                      </wps:bodyPr>
+                    </wps:wsp>
+                  </a:graphicData>
+                </a:graphic>
+                <wp14:sizeRelH relativeFrom="margin">
+                  <wp14:pctWidth>0</wp14:pctWidth>
+                </wp14:sizeRelH>
+                <wp14:sizeRelV relativeFrom="margin">
+                  <wp14:pctHeight>0</wp14:pctHeight>
+                </wp14:sizeRelV>
+              </wp:anchor>
+            </w:drawing>
+          </mc:Choice>
+          <mc:Fallback>
+            <w:pict>
+              <v:shape id="Багетная рамка 15" o:spid="_x0000_s1030" type="#_x0000_t84" style="position:absolute;margin-left:235pt;margin-top:102.85pt;width:50.25pt;height:25.05pt;z-index:251666432;visibility:visible;mso-wrap-style:square;mso-width-percent:0;mso-height-percent:0;mso-wrap-distance-left:9pt;mso-wrap-distance-top:0;mso-wrap-distance-right:9pt;mso-wrap-distance-bottom:0;mso-position-horizontal:absolute;mso-position-horizontal-relative:text;mso-position-vertical:absolute;mso-position-vertical-relative:text;mso-width-percent:0;mso-height-percent:0;mso-width-relative:margin;mso-height-relative:margin;v-text-anchor:middle" o:gfxdata="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" fillcolor="gray [1616]" strokecolor="black [3040]">
+                <v:fill color2="#d9d9d9 [496]" rotate="t" angle="180" colors="0 #bcbcbc;22938f #d0d0d0;1 #ededed" focus="100%" type="gradient"/>
+                <v:shadow on="t" color="black" opacity="24903f" origin=",.5" offset="0,.55556mm"/>
+                <v:textbox>
+                  <w:txbxContent>
+                    <w:p>
+                      <w:pPr>
+                        <w:jc w:val="center"/>
+                        <w:rPr>
+                          <w:lang w:val="en-US"/>
+                        </w:rPr>
+                      </w:pPr>
+                      <w:proofErr w:type="spellStart"/>
+                      <w:r>
+                        <w:t>Вып</w:t>
+                      </w:r>
+                      <w:proofErr w:type="spellEnd"/>
+                      <w:r>
+                        <w:t>.</w:t>
+                      </w:r>
+                      <w:r>
+                        <w:rPr>
+                          <w:lang w:val="en-US"/>
+                        </w:rPr>
+                        <w:t>&gt;</w:t>
+                      </w:r>
+                    </w:p>
+                  </w:txbxContent>
+                </v:textbox>
+              </v:shape>
+            </w:pict>
+          </mc:Fallback>
+        </mc:AlternateContent>
+      </w:r>
+      <w:r>
+        <w:rPr>
+          <w:noProof/>
+          <w:lang w:eastAsia="ru-RU"/>
+        </w:rPr>
+        <mc:AlternateContent>
+          <mc:Choice Requires="wps">
+            <w:drawing>
+              <wp:anchor distT="0" distB="0" distL="114300" distR="114300" simplePos="0" relativeHeight="251664384" behindDoc="0" locked="0" layoutInCell="1" allowOverlap="1" wp14:anchorId="25692DB4" wp14:editId="4F0B1ED1">
+                <wp:simplePos x="0" y="0"/>
+                <wp:positionH relativeFrom="column">
+                  <wp:posOffset>2343549</wp:posOffset>
+                </wp:positionH>
+                <wp:positionV relativeFrom="paragraph">
+                  <wp:posOffset>6158</wp:posOffset>
+                </wp:positionV>
+                <wp:extent cx="637953" cy="318135"/>
+                <wp:effectExtent l="57150" t="38100" r="67310" b="100965"/>
+                <wp:wrapNone/>
+                <wp:docPr id="10" name="Багетная рамка 10"/>
+                <wp:cNvGraphicFramePr/>
+                <a:graphic xmlns:a="http://schemas.openxmlformats.org/drawingml/2006/main">
+                  <a:graphicData uri="http://schemas.microsoft.com/office/word/2010/wordprocessingShape">
+                    <wps:wsp>
+                      <wps:cNvSpPr/>
+                      <wps:spPr>
+                        <a:xfrm>
+                          <a:off x="0" y="0"/>
+                          <a:ext cx="637953" cy="318135"/>
+                        </a:xfrm>
+                        <a:prstGeom prst="bevel">
+                          <a:avLst/>
+                        </a:prstGeom>
+                      </wps:spPr>
+                      <wps:style>
+                        <a:lnRef idx="1">
+                          <a:schemeClr val="dk1"/>
+                        </a:lnRef>
+                        <a:fillRef idx="2">
+                          <a:schemeClr val="dk1"/>
+                        </a:fillRef>
+                        <a:effectRef idx="1">
+                          <a:schemeClr val="dk1"/>
+                        </a:effectRef>
+                        <a:fontRef idx="minor">
+                          <a:schemeClr val="dk1"/>
+                        </a:fontRef>
+                      </wps:style>
+                      <wps:txbx>
+                        <w:txbxContent>
+                          <w:p>
+                            <w:pPr>
+                              <w:jc w:val="center"/>
+                              <w:rPr>
+                                <w:lang w:val="en-US"/>
+                              </w:rPr>
+                            </w:pPr>
+                            <w:proofErr w:type="spellStart"/>
+                            <w:r>
+                              <w:t>Вып</w:t>
+                            </w:r>
+                            <w:proofErr w:type="spellEnd"/>
+                            <w:r>
+                              <w:t>.</w:t>
+                            </w:r>
+                            <w:r>
+                              <w:rPr>
+                                <w:lang w:val="en-US"/>
+                              </w:rPr>
+                              <w:t>&gt;</w:t>
+                            </w:r>
+                          </w:p>
+                        </w:txbxContent>
+                      </wps:txbx>
+                      <wps:bodyPr rot="0" spcFirstLastPara="0" vertOverflow="overflow" horzOverflow="overflow" vert="horz" wrap="square" lIns="91440" tIns="45720" rIns="91440" bIns="45720" numCol="1" spcCol="0" rtlCol="0" fromWordArt="0" anchor="ctr" anchorCtr="0" forceAA="0" compatLnSpc="1">
+                        <a:prstTxWarp prst="textNoShape">
+                          <a:avLst/>
+                        </a:prstTxWarp>
+                        <a:noAutofit/>
+                      </wps:bodyPr>
+                    </wps:wsp>
+                  </a:graphicData>
+                </a:graphic>
+                <wp14:sizeRelH relativeFrom="margin">
+                  <wp14:pctWidth>0</wp14:pctWidth>
+                </wp14:sizeRelH>
+                <wp14:sizeRelV relativeFrom="margin">
+                  <wp14:pctHeight>0</wp14:pctHeight>
+                </wp14:sizeRelV>
+              </wp:anchor>
+            </w:drawing>
+          </mc:Choice>
+          <mc:Fallback>
+            <w:pict>
+              <v:shape id="Багетная рамка 10" o:spid="_x0000_s1031" type="#_x0000_t84" style="position:absolute;margin-left:184.55pt;margin-top:.5pt;width:50.25pt;height:25.05pt;z-index:251664384;visibility:visible;mso-wrap-style:square;mso-width-percent:0;mso-height-percent:0;mso-wrap-distance-left:9pt;mso-wrap-distance-top:0;mso-wrap-distance-right:9pt;mso-wrap-distance-bottom:0;mso-position-horizontal:absolute;mso-position-horizontal-relative:text;mso-position-vertical:absolute;mso-position-vertical-relative:text;mso-width-percent:0;mso-height-percent:0;mso-width-relative:margin;mso-height-relative:margin;v-text-anchor:middle" o:gfxdata="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" fillcolor="gray [1616]" strokecolor="black [3040]">
+                <v:fill color2="#d9d9d9 [496]" rotate="t" angle="180" colors="0 #bcbcbc;22938f #d0d0d0;1 #ededed" focus="100%" type="gradient"/>
+                <v:shadow on="t" color="black" opacity="24903f" origin=",.5" offset="0,.55556mm"/>
+                <v:textbox>
+                  <w:txbxContent>
+                    <w:p>
+                      <w:pPr>
+                        <w:jc w:val="center"/>
+                        <w:rPr>
+                          <w:lang w:val="en-US"/>
+                        </w:rPr>
+                      </w:pPr>
+                      <w:proofErr w:type="spellStart"/>
+                      <w:r>
+                        <w:t>Вып</w:t>
+                      </w:r>
+                      <w:proofErr w:type="spellEnd"/>
+                      <w:r>
+                        <w:t>.</w:t>
+                      </w:r>
+                      <w:r>
+                        <w:rPr>
+                          <w:lang w:val="en-US"/>
+                        </w:rPr>
+                        <w:t>&gt;</w:t>
+                      </w:r>
+                    </w:p>
+                  </w:txbxContent>
+                </v:textbox>
+              </v:shape>
+            </w:pict>
+          </mc:Fallback>
+        </mc:AlternateContent>
+      </w:r>
+      <w:r>
+        <w:rPr>
+          <w:noProof/>
+          <w:lang w:eastAsia="ru-RU"/>
+        </w:rPr>
+        <w:drawing>
+          <wp:anchor distT="0" distB="0" distL="114300" distR="114300" simplePos="0" relativeHeight="251660288" behindDoc="0" locked="0" layoutInCell="1" allowOverlap="1" wp14:anchorId="459C35D8" wp14:editId="14CA745E">
+            <wp:simplePos x="0" y="0"/>
+            <wp:positionH relativeFrom="column">
+              <wp:posOffset>3850640</wp:posOffset>
+            </wp:positionH>
+            <wp:positionV relativeFrom="paragraph">
+              <wp:posOffset>323688</wp:posOffset>
+            </wp:positionV>
+            <wp:extent cx="1094740" cy="780415"/>
+            <wp:effectExtent l="0" t="0" r="0" b="635"/>
+            <wp:wrapNone/>
+            <wp:docPr id="7" name="Рисунок 7"/>
+            <wp:cNvGraphicFramePr>
+              <a:graphicFrameLocks xmlns:a="http://schemas.openxmlformats.org/drawingml/2006/main" noChangeAspect="1"/>
+            </wp:cNvGraphicFramePr>
+            <a:graphic xmlns:a="http://schemas.openxmlformats.org/drawingml/2006/main">
+              <a:graphicData uri="http://schemas.openxmlformats.org/drawingml/2006/picture">
+                <pic:pic xmlns:pic="http://schemas.openxmlformats.org/drawingml/2006/picture">
+                  <pic:nvPicPr>
+                    <pic:cNvPr id="0" name=""/>
+                    <pic:cNvPicPr/>
+                  </pic:nvPicPr>
+                  <pic:blipFill>
+                    <a:blip r:embed="rId9">
+                      <a:extLst>
+                        <a:ext uri="{28A0092B-C50C-407E-A947-70E740481C1C}">
+                          <a14:useLocalDpi xmlns:a14="http://schemas.microsoft.com/office/drawing/2010/main" val="0"/>
+                        </a:ext>
+                      </a:extLst>
+                    </a:blip>
+                    <a:stretch>
+                      <a:fillRect/>
+                    </a:stretch>
+                  </pic:blipFill>
+                  <pic:spPr>
+                    <a:xfrm>
+                      <a:off x="0" y="0"/>
+                      <a:ext cx="1094740" cy="780415"/>
+                    </a:xfrm>
+                    <a:prstGeom prst="rect">
+                      <a:avLst/>
+                    </a:prstGeom>
+                  </pic:spPr>
+                </pic:pic>
+              </a:graphicData>
+            </a:graphic>
+            <wp14:sizeRelH relativeFrom="page">
+              <wp14:pctWidth>0</wp14:pctWidth>
+            </wp14:sizeRelH>
+            <wp14:sizeRelV relativeFrom="page">
+              <wp14:pctHeight>0</wp14:pctHeight>
+            </wp14:sizeRelV>
+          </wp:anchor>
+        </w:drawing>
+      </w:r>
+      <w:bookmarkStart w:id="0" w:name="_GoBack"/>
+      <w:r>
+        <w:rPr>
+          <w:noProof/>
+          <w:lang w:eastAsia="ru-RU"/>
+        </w:rPr>
+        <w:drawing>
+          <wp:inline distT="0" distB="0" distL="0" distR="0" wp14:anchorId="35DEE5E8" wp14:editId="4326D21E">
+            <wp:extent cx="4075636" cy="2604976"/>
+            <wp:effectExtent l="0" t="0" r="1270" b="5080"/>
+            <wp:docPr id="3" name="Рисунок 3"/>
+            <wp:cNvGraphicFramePr>
+              <a:graphicFrameLocks xmlns:a="http://schemas.openxmlformats.org/drawingml/2006/main" noChangeAspect="1"/>
+            </wp:cNvGraphicFramePr>
+            <a:graphic xmlns:a="http://schemas.openxmlformats.org/drawingml/2006/main">
+              <a:graphicData uri="http://schemas.openxmlformats.org/drawingml/2006/picture">
+                <pic:pic xmlns:pic="http://schemas.openxmlformats.org/drawingml/2006/picture">
+                  <pic:nvPicPr>
+                    <pic:cNvPr id="0" name=""/>
+                    <pic:cNvPicPr/>
+                  </pic:nvPicPr>
+                  <pic:blipFill rotWithShape="1">
+                    <a:blip r:embed="rId10"/>
+                    <a:srcRect t="1011" b="-1"/>
+                    <a:stretch/>
+                  </pic:blipFill>
+                  <pic:spPr bwMode="auto">
+                    <a:xfrm>
+                      <a:off x="0" y="0"/>
+                      <a:ext cx="4085714" cy="2611418"/>
+                    </a:xfrm>
+                    <a:prstGeom prst="rect">
+                      <a:avLst/>
+                    </a:prstGeom>
+                    <a:ln>
+                      <a:noFill/>
+                    </a:ln>
+                    <a:extLst>
+                      <a:ext uri="{53640926-AAD7-44D8-BBD7-CCE9431645EC}">
+                        <a14:shadowObscured xmlns:a14="http://schemas.microsoft.com/office/drawing/2010/main"/>
+                      </a:ext>
+                    </a:extLst>
+                  </pic:spPr>
+                </pic:pic>
+              </a:graphicData>
+            </a:graphic>
+          </wp:inline>
+        </w:drawing>
+      </w:r>
+      <w:bookmarkEnd w:id="0"/>
+      <w:r>
+        <w:rPr>
+          <w:rFonts w:ascii="Verdana" w:hAnsi="Verdana" w:cs="Verdana"/>
+          <w:color w:val="000000"/>
+          <w:sz w:val="24"/>
+          <w:szCs w:val="24"/>
+        </w:rPr>
+        <w:t xml:space="preserve"> </w:t>
+      </w:r>
+    </w:p>
+    <w:p>
+      <w:pPr>
+        <w:autoSpaceDE w:val="0"/>
+        <w:autoSpaceDN w:val="0"/>
+        <w:adjustRightInd w:val="0"/>
+        <w:spacing w:after="0" w:line="240" w:lineRule="auto"/>
+        <w:jc w:val="center"/>
+        <w:rPr>
+          <w:rFonts w:ascii="Verdana" w:hAnsi="Verdana" w:cs="Verdana"/>
+          <w:color w:val="000000"/>
+          <w:sz w:val="24"/>
+          <w:szCs w:val="24"/>
+        </w:rPr>
+      </w:pPr>
+    </w:p>
+    <w:p>
+      <w:pPr>
+        <w:autoSpaceDE w:val="0"/>
+        <w:autoSpaceDN w:val="0"/>
+        <w:adjustRightInd w:val="0"/>
+        <w:spacing w:after="0" w:line="240" w:lineRule="auto"/>
+        <w:jc w:val="center"/>
+        <w:rPr>
+          <w:rFonts w:ascii="Verdana" w:hAnsi="Verdana" w:cs="Verdana"/>
+          <w:color w:val="000000"/>
+          <w:sz w:val="24"/>
+          <w:szCs w:val="24"/>
+        </w:rPr>
+      </w:pPr>
+      <w:r>
+        <w:rPr>
+          <w:rFonts w:ascii="Verdana" w:hAnsi="Verdana" w:cs="Verdana"/>
+          <w:color w:val="000000"/>
+          <w:sz w:val="24"/>
+          <w:szCs w:val="24"/>
+        </w:rPr>
+        <w:t>Трасса:</w:t>
+      </w:r>
+    </w:p>
+    <w:p>
+      <w:pPr>
+        <w:rPr>
+          <w:rFonts w:ascii="Verdana" w:hAnsi="Verdana" w:cs="Verdana"/>
+          <w:b/>
+          <w:color w:val="000000"/>
+          <w:sz w:val="24"/>
+          <w:szCs w:val="24"/>
+        </w:rPr>
+      </w:pPr>
+      <w:r>
+        <w:rPr>
+          <w:noProof/>
+          <w:lang w:eastAsia="ru-RU"/>
+        </w:rPr>
+        <mc:AlternateContent>
+          <mc:Choice Requires="wps">
+            <w:drawing>
+              <wp:anchor distT="0" distB="0" distL="114300" distR="114300" simplePos="0" relativeHeight="251663360" behindDoc="0" locked="0" layoutInCell="1" allowOverlap="1" wp14:anchorId="303F3BB9" wp14:editId="04E2E414">
+                <wp:simplePos x="0" y="0"/>
+                <wp:positionH relativeFrom="column">
+                  <wp:posOffset>502802</wp:posOffset>
+                </wp:positionH>
+                <wp:positionV relativeFrom="paragraph">
+                  <wp:posOffset>2617308</wp:posOffset>
+                </wp:positionV>
+                <wp:extent cx="2243455" cy="382270"/>
+                <wp:effectExtent l="0" t="0" r="23495" b="17780"/>
+                <wp:wrapNone/>
+                <wp:docPr id="9" name="Поле 9"/>
+                <wp:cNvGraphicFramePr/>
+                <a:graphic xmlns:a="http://schemas.openxmlformats.org/drawingml/2006/main">
+                  <a:graphicData uri="http://schemas.microsoft.com/office/word/2010/wordprocessingShape">
+                    <wps:wsp>
+                      <wps:cNvSpPr txBox="1"/>
+                      <wps:spPr>
+                        <a:xfrm>
+                          <a:off x="0" y="0"/>
+                          <a:ext cx="2243455" cy="382270"/>
+                        </a:xfrm>
+                        <a:prstGeom prst="rect">
+                          <a:avLst/>
+                        </a:prstGeom>
+                        <a:solidFill>
+                          <a:schemeClr val="lt1"/>
+                        </a:solidFill>
+                        <a:ln w="6350">
+                          <a:solidFill>
+                            <a:prstClr val="black"/>
+                          </a:solidFill>
+                        </a:ln>
+                        <a:effectLst/>
+                      </wps:spPr>
+                      <wps:style>
+                        <a:lnRef idx="0">
+                          <a:schemeClr val="accent1"/>
+                        </a:lnRef>
+                        <a:fillRef idx="0">
+                          <a:schemeClr val="accent1"/>
+                        </a:fillRef>
+                        <a:effectRef idx="0">
+                          <a:schemeClr val="accent1"/>
+                        </a:effectRef>
+                        <a:fontRef idx="minor">
+                          <a:schemeClr val="dk1"/>
+                        </a:fontRef>
+                      </wps:style>
+                      <wps:txbx>
+                        <w:txbxContent>
+                          <w:p>
+                            <w:r>
+                              <w:t>Кнопки управления задачей</w:t>
+                            </w:r>
+                          </w:p>
+                        </w:txbxContent>
+                      </wps:txbx>
+                      <wps:bodyPr rot="0" spcFirstLastPara="0" vertOverflow="overflow" horzOverflow="overflow" vert="horz" wrap="square" lIns="91440" tIns="45720" rIns="91440" bIns="45720" numCol="1" spcCol="0" rtlCol="0" fromWordArt="0" anchor="t" anchorCtr="0" forceAA="0" compatLnSpc="1">
+                        <a:prstTxWarp prst="textNoShape">
+                          <a:avLst/>
+                        </a:prstTxWarp>
+                        <a:noAutofit/>
+                      </wps:bodyPr>
+                    </wps:wsp>
+                  </a:graphicData>
+                </a:graphic>
+              </wp:anchor>
+            </w:drawing>
+          </mc:Choice>
+          <mc:Fallback>
+            <w:pict>
+              <v:shapetype id="_x0000_t202" coordsize="21600,21600" o:spt="202" path="m,l,21600r21600,l21600,xe">
+                <v:stroke joinstyle="miter"/>
+                <v:path gradientshapeok="t" o:connecttype="rect"/>
+              </v:shapetype>
+              <v:shape id="Поле 9" o:spid="_x0000_s1032" type="#_x0000_t202" style="position:absolute;margin-left:39.6pt;margin-top:206.1pt;width:176.65pt;height:30.1pt;z-index:251663360;visibility:visible;mso-wrap-style:square;mso-wrap-distance-left:9pt;mso-wrap-distance-top:0;mso-wrap-distance-right:9pt;mso-wrap-distance-bottom:0;mso-position-horizontal:absolute;mso-position-horizontal-relative:text;mso-position-vertical:absolute;mso-position-vertical-relative:text;v-text-anchor:top" o:gfxdata="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" fillcolor="white [3201]" strokeweight=".5pt">
+                <v:textbox>
+                  <w:txbxContent>
+                    <w:p>
+                      <w:r>
+                        <w:t>Кнопки управления задачей</w:t>
+                      </w:r>
+                    </w:p>
+                  </w:txbxContent>
+                </v:textbox>
+              </v:shape>
+            </w:pict>
+          </mc:Fallback>
+        </mc:AlternateContent>
+      </w:r>
+      <w:r>
+        <w:rPr>
+          <w:noProof/>
+          <w:lang w:eastAsia="ru-RU"/>
+        </w:rPr>
+        <mc:AlternateContent>
+          <mc:Choice Requires="wps">
+            <w:drawing>
+              <wp:anchor distT="0" distB="0" distL="114300" distR="114300" simplePos="0" relativeHeight="251661312" behindDoc="0" locked="0" layoutInCell="1" allowOverlap="1" wp14:anchorId="3E82700B" wp14:editId="2D113874">
+                <wp:simplePos x="0" y="0"/>
+                <wp:positionH relativeFrom="column">
+                  <wp:posOffset>4533265</wp:posOffset>
+                </wp:positionH>
+                <wp:positionV relativeFrom="paragraph">
+                  <wp:posOffset>1214755</wp:posOffset>
+                </wp:positionV>
+                <wp:extent cx="2243455" cy="382270"/>
+                <wp:effectExtent l="0" t="2857" r="20637" b="20638"/>
+                <wp:wrapNone/>
+                <wp:docPr id="8" name="Поле 8"/>
+                <wp:cNvGraphicFramePr/>
+                <a:graphic xmlns:a="http://schemas.openxmlformats.org/drawingml/2006/main">
+                  <a:graphicData uri="http://schemas.microsoft.com/office/word/2010/wordprocessingShape">
+                    <wps:wsp>
+                      <wps:cNvSpPr txBox="1"/>
+                      <wps:spPr>
+                        <a:xfrm rot="16200000">
+                          <a:off x="0" y="0"/>
+                          <a:ext cx="2243455" cy="382270"/>
+                        </a:xfrm>
+                        <a:prstGeom prst="rect">
+                          <a:avLst/>
+                        </a:prstGeom>
+                        <a:solidFill>
+                          <a:schemeClr val="lt1"/>
+                        </a:solidFill>
+                        <a:ln w="6350">
+                          <a:solidFill>
+                            <a:prstClr val="black"/>
+                          </a:solidFill>
+                        </a:ln>
+                        <a:effectLst/>
+                      </wps:spPr>
+                      <wps:style>
+                        <a:lnRef idx="0">
+                          <a:schemeClr val="accent1"/>
+                        </a:lnRef>
+                        <a:fillRef idx="0">
+                          <a:schemeClr val="accent1"/>
+                        </a:fillRef>
+                        <a:effectRef idx="0">
+                          <a:schemeClr val="accent1"/>
+                        </a:effectRef>
+                        <a:fontRef idx="minor">
+                          <a:schemeClr val="dk1"/>
+                        </a:fontRef>
+                      </wps:style>
+                      <wps:txbx>
+                        <w:txbxContent>
+                          <w:p>
+                            <w:r>
+                              <w:t>Кнопки редактирования трассы</w:t>
+                            </w:r>
+                          </w:p>
+                        </w:txbxContent>
+                      </wps:txbx>
+                      <wps:bodyPr rot="0" spcFirstLastPara="0" vertOverflow="overflow" horzOverflow="overflow" vert="horz" wrap="square" lIns="91440" tIns="45720" rIns="91440" bIns="45720" numCol="1" spcCol="0" rtlCol="0" fromWordArt="0" anchor="t" anchorCtr="0" forceAA="0" compatLnSpc="1">
+                        <a:prstTxWarp prst="textNoShape">
+                          <a:avLst/>
+                        </a:prstTxWarp>
+                        <a:noAutofit/>
+                      </wps:bodyPr>
+                    </wps:wsp>
+                  </a:graphicData>
+                </a:graphic>
+              </wp:anchor>
+            </w:drawing>
+          </mc:Choice>
+          <mc:Fallback>
+            <w:pict>
+              <v:shape id="Поле 8" o:spid="_x0000_s1033" type="#_x0000_t202" style="position:absolute;margin-left:356.95pt;margin-top:95.65pt;width:176.65pt;height:30.1pt;rotation:-90;z-index:251661312;visibility:visible;mso-wrap-style:square;mso-wrap-distance-left:9pt;mso-wrap-distance-top:0;mso-wrap-distance-right:9pt;mso-wrap-distance-bottom:0;mso-position-horizontal:absolute;mso-position-horizontal-relative:text;mso-position-vertical:absolute;mso-position-vertical-relative:text;v-text-anchor:top" o:gfxdata="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" fillcolor="white [3201]" strokeweight=".5pt">
+                <v:textbox>
+                  <w:txbxContent>
+                    <w:p>
+                      <w:r>
+                        <w:t>Кнопки редактирования трассы</w:t>
+                      </w:r>
+                    </w:p>
+                  </w:txbxContent>
+                </v:textbox>
+              </v:shape>
+            </w:pict>
+          </mc:Fallback>
+        </mc:AlternateContent>
+      </w:r>
+      <w:r>
+        <w:rPr>
+          <w:noProof/>
+          <w:lang w:eastAsia="ru-RU"/>
+        </w:rPr>
+        <w:drawing>
+          <wp:inline distT="0" distB="0" distL="0" distR="0" wp14:anchorId="36FAF700" wp14:editId="54E27CF0">
+            <wp:extent cx="5761905" cy="2619048"/>
+            <wp:effectExtent l="0" t="0" r="0" b="0"/>
+            <wp:docPr id="6" name="Рисунок 6"/>
+            <wp:cNvGraphicFramePr>
+              <a:graphicFrameLocks xmlns:a="http://schemas.openxmlformats.org/drawingml/2006/main" noChangeAspect="1"/>
+            </wp:cNvGraphicFramePr>
+            <a:graphic xmlns:a="http://schemas.openxmlformats.org/drawingml/2006/main">
+              <a:graphicData uri="http://schemas.openxmlformats.org/drawingml/2006/picture">
+                <pic:pic xmlns:pic="http://schemas.openxmlformats.org/drawingml/2006/picture">
+                  <pic:nvPicPr>
+                    <pic:cNvPr id="0" name=""/>
+                    <pic:cNvPicPr/>
+                  </pic:nvPicPr>
+                  <pic:blipFill>
+                    <a:blip r:embed="rId11"/>
+                    <a:stretch>
+                      <a:fillRect/>
+                    </a:stretch>
+                  </pic:blipFill>
+                  <pic:spPr>
+                    <a:xfrm>
+                      <a:off x="0" y="0"/>
+                      <a:ext cx="5761905" cy="2619048"/>
+                    </a:xfrm>
+                    <a:prstGeom prst="rect">
+                      <a:avLst/>
+                    </a:prstGeom>
+                  </pic:spPr>
+                </pic:pic>
+              </a:graphicData>
+            </a:graphic>
+          </wp:inline>
+        </w:drawing>
+      </w:r>
+      <w:r>
+        <w:rPr>
+          <w:rFonts w:ascii="Verdana" w:hAnsi="Verdana" w:cs="Verdana"/>
+          <w:b/>
+          <w:color w:val="000000"/>
+          <w:sz w:val="24"/>
+          <w:szCs w:val="24"/>
+        </w:rPr>
+        <w:t xml:space="preserve"> </w:t>
+      </w:r>
+      <w:r>
+        <w:rPr>
+          <w:rFonts w:ascii="Verdana" w:hAnsi="Verdana" w:cs="Verdana"/>
+          <w:b/>
+          <w:color w:val="000000"/>
+          <w:sz w:val="24"/>
+          <w:szCs w:val="24"/>
+        </w:rPr>
+        <w:br w:type="page"/>
+      </w:r>
+    </w:p>
+    <w:p>
+      <w:pPr>
+        <w:autoSpaceDE w:val="0"/>
+        <w:autoSpaceDN w:val="0"/>
+        <w:adjustRightInd w:val="0"/>
+        <w:spacing w:after="0" w:line="240" w:lineRule="auto"/>
+        <w:jc w:val="center"/>
+        <w:rPr>
+          <w:rFonts w:ascii="Verdana" w:hAnsi="Verdana" w:cs="Verdana"/>
+          <w:b/>
+          <w:color w:val="000000"/>
+          <w:sz w:val="24"/>
+          <w:szCs w:val="24"/>
+        </w:rPr>
+      </w:pPr>
+      <w:r>
+        <w:rPr>
+          <w:rFonts w:ascii="Verdana" w:hAnsi="Verdana" w:cs="Verdana"/>
+          <w:b/>
+          <w:color w:val="000000"/>
+          <w:sz w:val="24"/>
+          <w:szCs w:val="24"/>
+        </w:rPr>
+        <w:lastRenderedPageBreak/>
+        <w:t>Пример</w:t>
+      </w:r>
+      <w:r>
+        <w:rPr>
+          <w:rFonts w:ascii="Verdana" w:hAnsi="Verdana" w:cs="Verdana"/>
+          <w:b/>
+          <w:color w:val="000000"/>
+          <w:sz w:val="24"/>
+          <w:szCs w:val="24"/>
+        </w:rPr>
+        <w:t xml:space="preserve"> данных</w:t>
+      </w:r>
+    </w:p>
+    <w:p>
+      <w:pPr>
+        <w:autoSpaceDE w:val="0"/>
+        <w:autoSpaceDN w:val="0"/>
+        <w:adjustRightInd w:val="0"/>
+        <w:spacing w:after="0" w:line="240" w:lineRule="auto"/>
+        <w:rPr>
+          <w:rFonts w:ascii="Verdana" w:hAnsi="Verdana" w:cs="Verdana"/>
+          <w:color w:val="000000"/>
+          <w:sz w:val="24"/>
+          <w:szCs w:val="24"/>
+        </w:rPr>
+      </w:pPr>
+    </w:p>
+    <w:p>
+      <w:pPr>
+        <w:autoSpaceDE w:val="0"/>
+        <w:autoSpaceDN w:val="0"/>
+        <w:adjustRightInd w:val="0"/>
+        <w:spacing w:after="0" w:line="240" w:lineRule="auto"/>
+        <w:rPr>
+          <w:rFonts w:ascii="Verdana" w:hAnsi="Verdana" w:cs="Verdana"/>
+          <w:color w:val="000000"/>
+          <w:sz w:val="24"/>
+          <w:szCs w:val="24"/>
+        </w:rPr>
+      </w:pPr>
+      <w:r>
+        <w:rPr>
+          <w:rFonts w:ascii="Verdana" w:hAnsi="Verdana" w:cs="Verdana"/>
           <w:color w:val="000000"/>
           <w:sz w:val="24"/>
           <w:szCs w:val="24"/>
@@ -5548,7 +6774,16 @@
           <w:sz w:val="24"/>
           <w:szCs w:val="24"/>
         </w:rPr>
-        <w:t>» с примером формата алгоритма и трассы для передачи на сервер (пока это не реализовано, и они посылаются просто текстом). Пример не на 100% полон, и финальная спецификация</w:t>
+        <w:t xml:space="preserve">» с примером </w:t>
+      </w:r>
+      <w:r>
+        <w:rPr>
+          <w:rFonts w:ascii="Verdana" w:hAnsi="Verdana" w:cs="Verdana"/>
+          <w:color w:val="000000"/>
+          <w:sz w:val="24"/>
+          <w:szCs w:val="24"/>
+        </w:rPr>
+        <w:t>формата алгоритма и трассы для передачи на сервер (пока это не реализовано, и они посылаются просто текстом). Пример не на 100% полон, и финальная спецификация</w:t>
       </w:r>
       <w:r>
         <w:rPr>
@@ -5699,6 +6934,15 @@
         </w:rPr>
         <w:t>с явным именованием составных действий (чтобы потом ссылаться) в комментарии справа от первой (главной) строки этой структуры (альтернатива, цикл, именованное следование)</w:t>
       </w:r>
+      <w:r>
+        <w:rPr>
+          <w:rFonts w:ascii="Verdana" w:hAnsi="Verdana" w:cs="Verdana"/>
+          <w:color w:val="000000"/>
+          <w:sz w:val="24"/>
+          <w:szCs w:val="24"/>
+        </w:rPr>
+        <w:t>,</w:t>
+      </w:r>
     </w:p>
     <w:p>
       <w:pPr>
@@ -5725,16 +6969,7 @@
           <w:sz w:val="24"/>
           <w:szCs w:val="24"/>
         </w:rPr>
-        <w:t>плюс значения управляющих условий (</w:t>
-      </w:r>
-      <w:r>
-        <w:rPr>
-          <w:rFonts w:ascii="Verdana" w:hAnsi="Verdana" w:cs="Verdana"/>
-          <w:color w:val="000000"/>
-          <w:sz w:val="24"/>
-          <w:szCs w:val="24"/>
-        </w:rPr>
-        <w:t>«</w:t>
+        <w:t>плюс значения управляющих условий («</w:t>
       </w:r>
       <w:r>
         <w:rPr>
@@ -5744,17 +6979,7 @@
           <w:szCs w:val="24"/>
           <w:highlight w:val="lightGray"/>
         </w:rPr>
-        <w:t>…</w:t>
-      </w:r>
-      <w:r>
-        <w:rPr>
-          <w:rFonts w:ascii="Verdana" w:hAnsi="Verdana" w:cs="Verdana"/>
-          <w:color w:val="000000"/>
-          <w:sz w:val="24"/>
-          <w:szCs w:val="24"/>
-          <w:highlight w:val="lightGray"/>
-        </w:rPr>
-        <w:t xml:space="preserve"> </w:t>
+        <w:t xml:space="preserve">… </w:t>
       </w:r>
       <w:r>
         <w:rPr>
@@ -5812,16 +7037,7 @@
           <w:sz w:val="24"/>
           <w:szCs w:val="24"/>
         </w:rPr>
-        <w:t xml:space="preserve">  </w:t>
-      </w:r>
-      <w:r>
-        <w:rPr>
-          <w:rFonts w:ascii="Verdana" w:hAnsi="Verdana" w:cs="Verdana"/>
-          <w:color w:val="000000"/>
-          <w:sz w:val="24"/>
-          <w:szCs w:val="24"/>
-        </w:rPr>
-        <w:t>;</w:t>
+        <w:t xml:space="preserve">  ;</w:t>
       </w:r>
       <w:proofErr w:type="gramEnd"/>
       <w:r>
@@ -5831,16 +7047,7 @@
           <w:sz w:val="24"/>
           <w:szCs w:val="24"/>
         </w:rPr>
-        <w:t xml:space="preserve"> </w:t>
-      </w:r>
-      <w:r>
-        <w:rPr>
-          <w:rFonts w:ascii="Verdana" w:hAnsi="Verdana" w:cs="Verdana"/>
-          <w:color w:val="000000"/>
-          <w:sz w:val="24"/>
-          <w:szCs w:val="24"/>
-        </w:rPr>
-        <w:t>«</w:t>
+        <w:t xml:space="preserve"> «</w:t>
       </w:r>
       <w:r>
         <w:rPr>
@@ -5913,16 +7120,7 @@
           <w:sz w:val="24"/>
           <w:szCs w:val="24"/>
         </w:rPr>
-        <w:t>»</w:t>
-      </w:r>
-      <w:r>
-        <w:rPr>
-          <w:rFonts w:ascii="Verdana" w:hAnsi="Verdana" w:cs="Verdana"/>
-          <w:color w:val="000000"/>
-          <w:sz w:val="24"/>
-          <w:szCs w:val="24"/>
-        </w:rPr>
-        <w:t xml:space="preserve"> - здесь по одному </w:t>
+        <w:t xml:space="preserve">» - здесь по одному </w:t>
       </w:r>
       <w:r>
         <w:rPr>
@@ -6012,7 +7210,99 @@
           <w:sz w:val="24"/>
           <w:szCs w:val="24"/>
         </w:rPr>
-        <w:t xml:space="preserve"> через запятую):</w:t>
+        <w:t xml:space="preserve"> через запятую)</w:t>
+      </w:r>
+      <w:r>
+        <w:rPr>
+          <w:rFonts w:ascii="Verdana" w:hAnsi="Verdana" w:cs="Verdana"/>
+          <w:color w:val="000000"/>
+          <w:sz w:val="24"/>
+          <w:szCs w:val="24"/>
+        </w:rPr>
+        <w:t>,</w:t>
+      </w:r>
+    </w:p>
+    <w:p>
+      <w:pPr>
+        <w:pStyle w:val="a3"/>
+        <w:numPr>
+          <w:ilvl w:val="0"/>
+          <w:numId w:val="2"/>
+        </w:numPr>
+        <w:autoSpaceDE w:val="0"/>
+        <w:autoSpaceDN w:val="0"/>
+        <w:adjustRightInd w:val="0"/>
+        <w:spacing w:after="0" w:line="240" w:lineRule="auto"/>
+        <w:rPr>
+          <w:rFonts w:ascii="Verdana" w:hAnsi="Verdana" w:cs="Verdana"/>
+          <w:color w:val="000000"/>
+          <w:sz w:val="24"/>
+          <w:szCs w:val="24"/>
+        </w:rPr>
+      </w:pPr>
+      <w:r>
+        <w:rPr>
+          <w:rFonts w:ascii="Verdana" w:hAnsi="Verdana" w:cs="Verdana"/>
+          <w:color w:val="000000"/>
+          <w:sz w:val="24"/>
+          <w:szCs w:val="24"/>
+        </w:rPr>
+        <w:t xml:space="preserve">номера строк также должны присутствовать при </w:t>
+      </w:r>
+      <w:r>
+        <w:rPr>
+          <w:rFonts w:ascii="Verdana" w:hAnsi="Verdana" w:cs="Verdana"/>
+          <w:color w:val="000000"/>
+          <w:sz w:val="24"/>
+          <w:szCs w:val="24"/>
+          <w:lang w:val="en-US"/>
+        </w:rPr>
+        <w:t>JSON</w:t>
+      </w:r>
+      <w:r>
+        <w:rPr>
+          <w:rFonts w:ascii="Verdana" w:hAnsi="Verdana" w:cs="Verdana"/>
+          <w:color w:val="000000"/>
+          <w:sz w:val="24"/>
+          <w:szCs w:val="24"/>
+        </w:rPr>
+        <w:t>-</w:t>
+      </w:r>
+      <w:r>
+        <w:rPr>
+          <w:rFonts w:ascii="Verdana" w:hAnsi="Verdana" w:cs="Verdana"/>
+          <w:color w:val="000000"/>
+          <w:sz w:val="24"/>
+          <w:szCs w:val="24"/>
+        </w:rPr>
+        <w:t>описаниях каждого элемента алгоритма, по аналогии с актами трассы</w:t>
+      </w:r>
+      <w:r>
+        <w:rPr>
+          <w:rFonts w:ascii="Verdana" w:hAnsi="Verdana" w:cs="Verdana"/>
+          <w:color w:val="000000"/>
+          <w:sz w:val="24"/>
+          <w:szCs w:val="24"/>
+        </w:rPr>
+        <w:t xml:space="preserve"> </w:t>
+      </w:r>
+      <w:r>
+        <w:rPr>
+          <w:rFonts w:ascii="Verdana" w:hAnsi="Verdana" w:cs="Verdana"/>
+          <w:color w:val="000000"/>
+          <w:sz w:val="24"/>
+          <w:szCs w:val="24"/>
+        </w:rPr>
+        <w:t>(в примере этого нет, но нужно будет добавить)</w:t>
+      </w:r>
+      <w:r>
+        <w:rPr>
+          <w:rFonts w:ascii="Verdana" w:hAnsi="Verdana" w:cs="Verdana"/>
+          <w:color w:val="000000"/>
+          <w:sz w:val="24"/>
+          <w:szCs w:val="24"/>
+        </w:rPr>
+        <w:t>:</w:t>
       </w:r>
     </w:p>
     <w:p>
@@ -7292,6 +8582,7 @@
           <w:szCs w:val="20"/>
           <w:lang w:eastAsia="ru-RU"/>
         </w:rPr>
+        <w:lastRenderedPageBreak/>
         <w:t xml:space="preserve">// в строке выше - имя трассы </w:t>
       </w:r>
       <w:r>
@@ -7501,7 +8792,6 @@
           <w:szCs w:val="20"/>
           <w:lang w:eastAsia="ru-RU"/>
         </w:rPr>
-        <w:lastRenderedPageBreak/>
         <w:t xml:space="preserve">    </w:t>
       </w:r>
       <w:r>
@@ -9132,16 +10422,7 @@
           <w:sz w:val="24"/>
           <w:szCs w:val="24"/>
         </w:rPr>
-        <w:t>)</w:t>
-      </w:r>
-      <w:r>
-        <w:rPr>
-          <w:rFonts w:ascii="Verdana" w:hAnsi="Verdana" w:cs="Verdana"/>
-          <w:color w:val="000000"/>
-          <w:sz w:val="24"/>
-          <w:szCs w:val="24"/>
-        </w:rPr>
-        <w:t>:</w:t>
+        <w:t>):</w:t>
       </w:r>
     </w:p>
     <w:p>
@@ -9166,7 +10447,7 @@
                     <pic:cNvPicPr/>
                   </pic:nvPicPr>
                   <pic:blipFill>
-                    <a:blip r:embed="rId9"/>
+                    <a:blip r:embed="rId12"/>
                     <a:stretch>
                       <a:fillRect/>
                     </a:stretch>
@@ -9949,7 +11230,7 @@
         </w:rPr>
         <w:t xml:space="preserve"> </w:t>
       </w:r>
-      <w:hyperlink r:id="rId10" w:history="1">
+      <w:hyperlink r:id="rId13" w:history="1">
         <w:r>
           <w:rPr>
             <w:rStyle w:val="aa"/>
@@ -9980,7 +11261,7 @@
       </w:r>
     </w:p>
     <w:sectPr>
-      <w:headerReference w:type="default" r:id="rId11"/>
+      <w:headerReference w:type="default" r:id="rId14"/>
       <w:pgSz w:w="11906" w:h="16838"/>
       <w:pgMar w:top="1134" w:right="850" w:bottom="1134" w:left="1701" w:header="708" w:footer="708" w:gutter="0"/>
       <w:cols w:space="708"/>

</xml_diff>